<commit_message>
Misc fixes / Continued report
</commit_message>
<xml_diff>
--- a/Writeup.docx
+++ b/Writeup.docx
@@ -1171,23 +1171,7 @@
           <w:sz w:val="17"/>
           <w:szCs w:val="17"/>
         </w:rPr>
-        <w:t xml:space="preserve"> to see how I could possibly utilise bespoke </w:t>
-      </w:r>
-      <w:r>
-        <w:rPr>
-          <w:rFonts w:ascii="Verdana" w:hAnsi="Verdana"/>
-          <w:sz w:val="17"/>
-          <w:szCs w:val="17"/>
-        </w:rPr>
-        <w:t>implementations</w:t>
-      </w:r>
-      <w:r>
-        <w:rPr>
-          <w:rFonts w:ascii="Verdana" w:hAnsi="Verdana"/>
-          <w:sz w:val="17"/>
-          <w:szCs w:val="17"/>
-        </w:rPr>
-        <w:t xml:space="preserve"> </w:t>
+        <w:t xml:space="preserve"> to see how I could possibly utilise bespoke implementations </w:t>
       </w:r>
       <w:r>
         <w:rPr>
@@ -1905,31 +1889,7 @@
           <w:sz w:val="17"/>
           <w:szCs w:val="17"/>
         </w:rPr>
-        <w:t xml:space="preserve"> for this solution</w:t>
-      </w:r>
-      <w:r>
-        <w:rPr>
-          <w:rFonts w:ascii="Verdana" w:hAnsi="Verdana"/>
-          <w:sz w:val="17"/>
-          <w:szCs w:val="17"/>
-        </w:rPr>
-        <w:t xml:space="preserve">, and eventually decided to write a </w:t>
-      </w:r>
-      <w:r>
-        <w:rPr>
-          <w:rFonts w:ascii="Verdana" w:hAnsi="Verdana"/>
-          <w:sz w:val="17"/>
-          <w:szCs w:val="17"/>
-        </w:rPr>
-        <w:t>converter</w:t>
-      </w:r>
-      <w:r>
-        <w:rPr>
-          <w:rFonts w:ascii="Verdana" w:hAnsi="Verdana"/>
-          <w:sz w:val="17"/>
-          <w:szCs w:val="17"/>
-        </w:rPr>
-        <w:t xml:space="preserve"> to parse </w:t>
+        <w:t xml:space="preserve"> for this solution, and eventually decided to write a converter to parse </w:t>
       </w:r>
       <w:r>
         <w:rPr>
@@ -1946,15 +1906,7 @@
           <w:sz w:val="17"/>
           <w:szCs w:val="17"/>
         </w:rPr>
-        <w:t>’s XML output into a JSON file</w:t>
-      </w:r>
-      <w:r>
-        <w:rPr>
-          <w:rFonts w:ascii="Verdana" w:hAnsi="Verdana"/>
-          <w:sz w:val="17"/>
-          <w:szCs w:val="17"/>
-        </w:rPr>
-        <w:t xml:space="preserve"> that could be read into </w:t>
+        <w:t xml:space="preserve">’s XML output into a JSON file that could be read into </w:t>
       </w:r>
       <w:r>
         <w:rPr>
@@ -1970,15 +1922,7 @@
           <w:sz w:val="17"/>
           <w:szCs w:val="17"/>
         </w:rPr>
-        <w:t>game logic implementations</w:t>
-      </w:r>
-      <w:r>
-        <w:rPr>
-          <w:rFonts w:ascii="Verdana" w:hAnsi="Verdana"/>
-          <w:sz w:val="17"/>
-          <w:szCs w:val="17"/>
-        </w:rPr>
-        <w:t xml:space="preserve">. This script worked great, even allowing for very basic validation of the user’s </w:t>
+        <w:t xml:space="preserve">game logic implementations. This script worked great, even allowing for very basic validation of the user’s </w:t>
       </w:r>
       <w:r>
         <w:rPr>
@@ -2281,240 +2225,848 @@
           <w:sz w:val="17"/>
           <w:szCs w:val="17"/>
         </w:rPr>
-        <w:t xml:space="preserve"> of input commands such as “GO TO”, “LOOK AROUND</w:t>
+        <w:t xml:space="preserve"> of input commands such as “GO TO”, “LOOK AROUND”, “OPEN”</w:t>
+      </w:r>
+      <w:r>
+        <w:rPr>
+          <w:rFonts w:ascii="Verdana" w:hAnsi="Verdana"/>
+          <w:sz w:val="17"/>
+          <w:szCs w:val="17"/>
+        </w:rPr>
+        <w:t xml:space="preserve">; with </w:t>
+      </w:r>
+      <w:r>
+        <w:rPr>
+          <w:rFonts w:ascii="Verdana" w:hAnsi="Verdana"/>
+          <w:sz w:val="17"/>
+          <w:szCs w:val="17"/>
+        </w:rPr>
+        <w:t xml:space="preserve">a following child node </w:t>
+      </w:r>
+      <w:r>
+        <w:rPr>
+          <w:rFonts w:ascii="Verdana" w:hAnsi="Verdana"/>
+          <w:sz w:val="17"/>
+          <w:szCs w:val="17"/>
+        </w:rPr>
+        <w:t>that</w:t>
+      </w:r>
+      <w:r>
+        <w:rPr>
+          <w:rFonts w:ascii="Verdana" w:hAnsi="Verdana"/>
+          <w:sz w:val="17"/>
+          <w:szCs w:val="17"/>
+        </w:rPr>
+        <w:t xml:space="preserve"> allowed a text input for the ‘subject’ – for example, the parent node could be “OPEN” and the child could be </w:t>
+      </w:r>
+      <w:r>
+        <w:rPr>
+          <w:rFonts w:ascii="Verdana" w:hAnsi="Verdana"/>
+          <w:sz w:val="17"/>
+          <w:szCs w:val="17"/>
+        </w:rPr>
+        <w:t xml:space="preserve">typed as </w:t>
+      </w:r>
+      <w:r>
+        <w:rPr>
+          <w:rFonts w:ascii="Verdana" w:hAnsi="Verdana"/>
+          <w:sz w:val="17"/>
+          <w:szCs w:val="17"/>
+        </w:rPr>
+        <w:t xml:space="preserve">“GLOVEBOX”. This system worked well, but through playtests of the game </w:t>
+      </w:r>
+      <w:r>
+        <w:rPr>
+          <w:rFonts w:ascii="Verdana" w:hAnsi="Verdana"/>
+          <w:sz w:val="17"/>
+          <w:szCs w:val="17"/>
+        </w:rPr>
+        <w:t xml:space="preserve">it </w:t>
+      </w:r>
+      <w:r>
+        <w:rPr>
+          <w:rFonts w:ascii="Verdana" w:hAnsi="Verdana"/>
+          <w:sz w:val="17"/>
+          <w:szCs w:val="17"/>
+        </w:rPr>
+        <w:t>felt restrictive in nature and often left people unsure of what commands to us</w:t>
+      </w:r>
+      <w:r>
+        <w:rPr>
+          <w:rFonts w:ascii="Verdana" w:hAnsi="Verdana"/>
+          <w:sz w:val="17"/>
+          <w:szCs w:val="17"/>
+        </w:rPr>
+        <w:t xml:space="preserve">e as they were not </w:t>
+      </w:r>
+      <w:proofErr w:type="gramStart"/>
+      <w:r>
+        <w:rPr>
+          <w:rFonts w:ascii="Verdana" w:hAnsi="Verdana"/>
+          <w:sz w:val="17"/>
+          <w:szCs w:val="17"/>
+        </w:rPr>
+        <w:t>bespoke</w:t>
+      </w:r>
+      <w:proofErr w:type="gramEnd"/>
+      <w:r>
+        <w:rPr>
+          <w:rFonts w:ascii="Verdana" w:hAnsi="Verdana"/>
+          <w:sz w:val="17"/>
+          <w:szCs w:val="17"/>
+        </w:rPr>
+        <w:t xml:space="preserve"> to the implementation.</w:t>
+      </w:r>
+    </w:p>
+    <w:p>
+      <w:pPr>
+        <w:rPr>
+          <w:rFonts w:ascii="Verdana" w:hAnsi="Verdana"/>
+          <w:sz w:val="17"/>
+          <w:szCs w:val="17"/>
+        </w:rPr>
+      </w:pPr>
+      <w:r>
+        <w:rPr>
+          <w:rFonts w:ascii="Verdana" w:hAnsi="Verdana"/>
+          <w:sz w:val="17"/>
+          <w:szCs w:val="17"/>
+        </w:rPr>
+        <w:t>To solve this issue, I changed the parent node from a pre-defined set of options, to another text input; this allows any ‘action’ to be paired with any ‘subject’ - for example, “DRIVE” or “EXPLORE” which were previously not able to be used.</w:t>
+      </w:r>
+      <w:r>
+        <w:rPr>
+          <w:rFonts w:ascii="Verdana" w:hAnsi="Verdana"/>
+          <w:sz w:val="17"/>
+          <w:szCs w:val="17"/>
+        </w:rPr>
+        <w:t xml:space="preserve"> H</w:t>
+      </w:r>
+      <w:r>
+        <w:rPr>
+          <w:rFonts w:ascii="Verdana" w:hAnsi="Verdana"/>
+          <w:sz w:val="17"/>
+          <w:szCs w:val="17"/>
+        </w:rPr>
+        <w:t>andl</w:t>
+      </w:r>
+      <w:r>
+        <w:rPr>
+          <w:rFonts w:ascii="Verdana" w:hAnsi="Verdana"/>
+          <w:sz w:val="17"/>
+          <w:szCs w:val="17"/>
+        </w:rPr>
+        <w:t>ing</w:t>
+      </w:r>
+      <w:r>
+        <w:rPr>
+          <w:rFonts w:ascii="Verdana" w:hAnsi="Verdana"/>
+          <w:sz w:val="17"/>
+          <w:szCs w:val="17"/>
+        </w:rPr>
+        <w:t xml:space="preserve"> this extended ‘action’ set</w:t>
+      </w:r>
+      <w:r>
+        <w:rPr>
+          <w:rFonts w:ascii="Verdana" w:hAnsi="Verdana"/>
+          <w:sz w:val="17"/>
+          <w:szCs w:val="17"/>
+        </w:rPr>
+        <w:t xml:space="preserve"> required me to </w:t>
+      </w:r>
+      <w:r>
+        <w:rPr>
+          <w:rFonts w:ascii="Verdana" w:hAnsi="Verdana"/>
+          <w:sz w:val="17"/>
+          <w:szCs w:val="17"/>
+        </w:rPr>
+        <w:t>update the XML to JSON converter to pick out every ‘action’ keyword and push it to an array in the JSON data structure. This array is then read in by each implementation and used to match the user’s input, rather than</w:t>
+      </w:r>
+      <w:r>
+        <w:rPr>
+          <w:rFonts w:ascii="Verdana" w:hAnsi="Verdana"/>
+          <w:sz w:val="17"/>
+          <w:szCs w:val="17"/>
+        </w:rPr>
+        <w:t xml:space="preserve"> having</w:t>
+      </w:r>
+      <w:r>
+        <w:rPr>
+          <w:rFonts w:ascii="Verdana" w:hAnsi="Verdana"/>
+          <w:sz w:val="17"/>
+          <w:szCs w:val="17"/>
+        </w:rPr>
+        <w:t xml:space="preserve"> a pre-defined set of ‘action’ keywords.</w:t>
+      </w:r>
+    </w:p>
+    <w:p>
+      <w:pPr>
+        <w:rPr>
+          <w:rFonts w:ascii="Verdana" w:hAnsi="Verdana"/>
+          <w:sz w:val="17"/>
+          <w:szCs w:val="17"/>
+        </w:rPr>
+      </w:pPr>
+      <w:r>
+        <w:rPr>
+          <w:rFonts w:ascii="Verdana" w:hAnsi="Verdana"/>
+          <w:sz w:val="17"/>
+          <w:szCs w:val="17"/>
+        </w:rPr>
+        <w:t xml:space="preserve">In testing my implementation, I re-created the opening of </w:t>
+      </w:r>
+      <w:r>
+        <w:rPr>
+          <w:rFonts w:ascii="Verdana" w:hAnsi="Verdana"/>
+          <w:i/>
+          <w:sz w:val="17"/>
+          <w:szCs w:val="17"/>
+        </w:rPr>
+        <w:t>The House Abandon</w:t>
+      </w:r>
+      <w:r>
+        <w:rPr>
+          <w:rFonts w:ascii="Verdana" w:hAnsi="Verdana"/>
+          <w:sz w:val="17"/>
+          <w:szCs w:val="17"/>
+        </w:rPr>
+        <w:t xml:space="preserve"> to prove that the toolset works effectively. I then eventually went on to create a short game based in the </w:t>
+      </w:r>
+      <w:r>
+        <w:rPr>
+          <w:rFonts w:ascii="Verdana" w:hAnsi="Verdana"/>
+          <w:i/>
+          <w:sz w:val="17"/>
+          <w:szCs w:val="17"/>
+        </w:rPr>
+        <w:t>Alien</w:t>
+      </w:r>
+      <w:r>
+        <w:rPr>
+          <w:rFonts w:ascii="Verdana" w:hAnsi="Verdana"/>
+          <w:sz w:val="17"/>
+          <w:szCs w:val="17"/>
+        </w:rPr>
+        <w:t xml:space="preserve"> universe.</w:t>
+      </w:r>
+    </w:p>
+    <w:p>
+      <w:pPr>
+        <w:rPr>
+          <w:rFonts w:ascii="NeueHaasGroteskDisp Pro Md" w:hAnsi="NeueHaasGroteskDisp Pro Md"/>
+          <w:sz w:val="36"/>
+        </w:rPr>
+      </w:pPr>
+      <w:r>
+        <w:rPr>
+          <w:rFonts w:ascii="NeueHaasGroteskDisp Pro Md" w:hAnsi="NeueHaasGroteskDisp Pro Md"/>
+          <w:sz w:val="36"/>
+        </w:rPr>
+        <w:t>Keeping it 2D with Unity and OpenGL</w:t>
+      </w:r>
+    </w:p>
+    <w:p>
+      <w:pPr>
+        <w:rPr>
+          <w:rFonts w:ascii="Verdana" w:hAnsi="Verdana"/>
+          <w:sz w:val="17"/>
+          <w:szCs w:val="17"/>
+        </w:rPr>
+      </w:pPr>
+      <w:r>
+        <w:rPr>
+          <w:rFonts w:ascii="Verdana" w:hAnsi="Verdana"/>
+          <w:sz w:val="17"/>
+          <w:szCs w:val="17"/>
+        </w:rPr>
+        <w:t xml:space="preserve">To implement the game logic in OpenGL, I used the barebones engine framework </w:t>
+      </w:r>
+      <w:r>
+        <w:rPr>
+          <w:rFonts w:ascii="Verdana" w:hAnsi="Verdana"/>
+          <w:i/>
+          <w:sz w:val="17"/>
+          <w:szCs w:val="17"/>
+        </w:rPr>
+        <w:t>ASGE</w:t>
+      </w:r>
+      <w:r>
+        <w:rPr>
+          <w:rFonts w:ascii="Verdana" w:hAnsi="Verdana"/>
+          <w:sz w:val="17"/>
+          <w:szCs w:val="17"/>
+        </w:rPr>
+        <w:t xml:space="preserve"> – created by a lecturer at UWE Bristol. </w:t>
+      </w:r>
+      <w:r>
+        <w:rPr>
+          <w:rFonts w:ascii="Verdana" w:hAnsi="Verdana"/>
+          <w:sz w:val="17"/>
+          <w:szCs w:val="17"/>
+        </w:rPr>
+        <w:t>This framework allows easy access to basic initialisation, update and render functions as well as event listeners for key presses and simple sprite handling.</w:t>
+      </w:r>
+    </w:p>
+    <w:p>
+      <w:pPr>
+        <w:rPr>
+          <w:rFonts w:ascii="Verdana" w:hAnsi="Verdana"/>
+          <w:color w:val="FF0000"/>
+          <w:sz w:val="17"/>
+          <w:szCs w:val="17"/>
+        </w:rPr>
+      </w:pPr>
+      <w:r>
+        <w:rPr>
+          <w:rFonts w:ascii="Verdana" w:hAnsi="Verdana"/>
+          <w:color w:val="FF0000"/>
+          <w:sz w:val="17"/>
+          <w:szCs w:val="17"/>
+        </w:rPr>
+        <w:t>C# unity – lists and dynamic stuff</w:t>
+      </w:r>
+    </w:p>
+    <w:p>
+      <w:pPr>
+        <w:rPr>
+          <w:rFonts w:ascii="Verdana" w:hAnsi="Verdana"/>
+          <w:color w:val="FF0000"/>
+          <w:sz w:val="17"/>
+          <w:szCs w:val="17"/>
+        </w:rPr>
+      </w:pPr>
+      <w:r>
+        <w:rPr>
+          <w:rFonts w:ascii="Verdana" w:hAnsi="Verdana"/>
+          <w:color w:val="FF0000"/>
+          <w:sz w:val="17"/>
+          <w:szCs w:val="17"/>
+        </w:rPr>
+        <w:t>2d implementation</w:t>
+      </w:r>
+    </w:p>
+    <w:p>
+      <w:pPr>
+        <w:rPr>
+          <w:rFonts w:ascii="NeueHaasGroteskDisp Pro Md" w:hAnsi="NeueHaasGroteskDisp Pro Md"/>
+          <w:sz w:val="36"/>
+        </w:rPr>
+      </w:pPr>
+      <w:r>
+        <w:rPr>
+          <w:rFonts w:ascii="NeueHaasGroteskDisp Pro Md" w:hAnsi="NeueHaasGroteskDisp Pro Md"/>
+          <w:sz w:val="36"/>
+        </w:rPr>
+        <w:lastRenderedPageBreak/>
+        <w:t>Going into the third dimension with Unreal Engine</w:t>
+      </w:r>
+    </w:p>
+    <w:p>
+      <w:pPr>
+        <w:rPr>
+          <w:rFonts w:ascii="Verdana" w:hAnsi="Verdana"/>
+          <w:color w:val="000000" w:themeColor="text1"/>
+          <w:sz w:val="17"/>
+          <w:szCs w:val="17"/>
+        </w:rPr>
+      </w:pPr>
+      <w:r>
+        <w:rPr>
+          <w:rFonts w:ascii="Verdana" w:hAnsi="Verdana"/>
+          <w:color w:val="000000" w:themeColor="text1"/>
+          <w:sz w:val="17"/>
+          <w:szCs w:val="17"/>
+        </w:rPr>
+        <w:t xml:space="preserve">Initially I ruled out Unreal Engine for an implementation as it does not offer lightweight 2D solutions like Unity does, meaning that the project would have to be created in the same way that 3D games produce their menus - create a frontend blank level which the UI renders over. This seemed like an overly bulky solution for a text adventure, but I soon realised that the solution is simple… utilise the 3D environment and have the text adventure placed within it, </w:t>
+      </w:r>
+      <w:proofErr w:type="gramStart"/>
+      <w:r>
+        <w:rPr>
+          <w:rFonts w:ascii="Verdana" w:hAnsi="Verdana"/>
+          <w:color w:val="000000" w:themeColor="text1"/>
+          <w:sz w:val="17"/>
+          <w:szCs w:val="17"/>
+        </w:rPr>
+        <w:t>similar to</w:t>
+      </w:r>
+      <w:proofErr w:type="gramEnd"/>
+      <w:r>
+        <w:rPr>
+          <w:rFonts w:ascii="Verdana" w:hAnsi="Verdana"/>
+          <w:color w:val="000000" w:themeColor="text1"/>
+          <w:sz w:val="17"/>
+          <w:szCs w:val="17"/>
+        </w:rPr>
+        <w:t xml:space="preserve"> The House Abandon. Not only does this justify the bulky nature of an Unreal project and </w:t>
+      </w:r>
+      <w:proofErr w:type="gramStart"/>
+      <w:r>
+        <w:rPr>
+          <w:rFonts w:ascii="Verdana" w:hAnsi="Verdana"/>
+          <w:color w:val="000000" w:themeColor="text1"/>
+          <w:sz w:val="17"/>
+          <w:szCs w:val="17"/>
+        </w:rPr>
+        <w:t>build, but</w:t>
+      </w:r>
+      <w:proofErr w:type="gramEnd"/>
+      <w:r>
+        <w:rPr>
+          <w:rFonts w:ascii="Verdana" w:hAnsi="Verdana"/>
+          <w:color w:val="000000" w:themeColor="text1"/>
+          <w:sz w:val="17"/>
+          <w:szCs w:val="17"/>
+        </w:rPr>
+        <w:t xml:space="preserve"> adds an extra reason to chose the engine for the implementation.</w:t>
+      </w:r>
+      <w:r>
+        <w:rPr>
+          <w:rFonts w:ascii="Verdana" w:hAnsi="Verdana"/>
+          <w:color w:val="000000" w:themeColor="text1"/>
+          <w:sz w:val="17"/>
+          <w:szCs w:val="17"/>
+        </w:rPr>
+        <w:t xml:space="preserve"> </w:t>
+      </w:r>
+    </w:p>
+    <w:p>
+      <w:pPr>
+        <w:rPr>
+          <w:rFonts w:ascii="Verdana" w:hAnsi="Verdana"/>
+          <w:color w:val="000000" w:themeColor="text1"/>
+          <w:sz w:val="17"/>
+          <w:szCs w:val="17"/>
+        </w:rPr>
+      </w:pPr>
+      <w:r>
+        <w:rPr>
+          <w:rFonts w:ascii="Verdana" w:hAnsi="Verdana"/>
+          <w:color w:val="000000" w:themeColor="text1"/>
+          <w:sz w:val="17"/>
+          <w:szCs w:val="17"/>
+        </w:rPr>
+        <w:t xml:space="preserve">To achieve this 3D solution, I utilised Unreal Engine’s </w:t>
+      </w:r>
+      <w:r>
+        <w:rPr>
+          <w:rFonts w:ascii="Verdana" w:hAnsi="Verdana"/>
+          <w:color w:val="000000" w:themeColor="text1"/>
+          <w:sz w:val="17"/>
+          <w:szCs w:val="17"/>
+        </w:rPr>
+        <w:t>UI Widget</w:t>
+      </w:r>
+      <w:r>
+        <w:rPr>
+          <w:rFonts w:ascii="Verdana" w:hAnsi="Verdana"/>
+          <w:color w:val="000000" w:themeColor="text1"/>
+          <w:sz w:val="17"/>
+          <w:szCs w:val="17"/>
+        </w:rPr>
+        <w:t xml:space="preserve"> component, which allows you to place a UI element within the 3D space. First, I imported the assets I would need recreate the look of the other two implementations –</w:t>
+      </w:r>
+      <w:r>
+        <w:rPr>
+          <w:rFonts w:ascii="Verdana" w:hAnsi="Verdana"/>
+          <w:color w:val="000000" w:themeColor="text1"/>
+          <w:sz w:val="17"/>
+          <w:szCs w:val="17"/>
+        </w:rPr>
+        <w:t xml:space="preserve"> </w:t>
+      </w:r>
+      <w:r>
+        <w:rPr>
+          <w:rFonts w:ascii="Verdana" w:hAnsi="Verdana"/>
+          <w:color w:val="000000" w:themeColor="text1"/>
+          <w:sz w:val="17"/>
+          <w:szCs w:val="17"/>
+        </w:rPr>
+        <w:t>the background image</w:t>
+      </w:r>
+      <w:r>
+        <w:rPr>
+          <w:rFonts w:ascii="Verdana" w:hAnsi="Verdana"/>
+          <w:color w:val="000000" w:themeColor="text1"/>
+          <w:sz w:val="17"/>
+          <w:szCs w:val="17"/>
+        </w:rPr>
+        <w:t>,</w:t>
+      </w:r>
+      <w:r>
+        <w:rPr>
+          <w:rFonts w:ascii="Verdana" w:hAnsi="Verdana"/>
+          <w:color w:val="000000" w:themeColor="text1"/>
+          <w:sz w:val="17"/>
+          <w:szCs w:val="17"/>
+        </w:rPr>
+        <w:t xml:space="preserve"> foreground overlay</w:t>
+      </w:r>
+      <w:r>
+        <w:rPr>
+          <w:rFonts w:ascii="Verdana" w:hAnsi="Verdana"/>
+          <w:color w:val="000000" w:themeColor="text1"/>
+          <w:sz w:val="17"/>
+          <w:szCs w:val="17"/>
+        </w:rPr>
+        <w:t xml:space="preserve"> and font</w:t>
+      </w:r>
+      <w:r>
+        <w:rPr>
+          <w:rFonts w:ascii="Verdana" w:hAnsi="Verdana"/>
+          <w:color w:val="000000" w:themeColor="text1"/>
+          <w:sz w:val="17"/>
+          <w:szCs w:val="17"/>
+        </w:rPr>
+        <w:t>.</w:t>
+      </w:r>
+      <w:r>
+        <w:rPr>
+          <w:rFonts w:ascii="Verdana" w:hAnsi="Verdana"/>
+          <w:color w:val="000000" w:themeColor="text1"/>
+          <w:sz w:val="17"/>
+          <w:szCs w:val="17"/>
+        </w:rPr>
+        <w:t xml:space="preserve"> Luckily as Unreal has a wide range of support for common file formats, no conversions were needed and both images as PNGs or the font as TTF, all of which imported within seconds. Creating the UI itself was quite straight forward as the GUI drag-and-drop editor in Unreal is very user friendly and simple to use. I added both images in the correct z-order, anchoring them to the centre of the canvas. This immediately gave me the same look of the other two implementations. Adding text too was simple, I dragged in and resized a series of text blocks with the correct font assigned, along with </w:t>
+      </w:r>
+      <w:r>
+        <w:rPr>
+          <w:rFonts w:ascii="Verdana" w:hAnsi="Verdana"/>
+          <w:color w:val="000000" w:themeColor="text1"/>
+          <w:sz w:val="17"/>
+          <w:szCs w:val="17"/>
+        </w:rPr>
+        <w:t>an editable textbox for the user input</w:t>
+      </w:r>
+      <w:r>
+        <w:rPr>
+          <w:rFonts w:ascii="Verdana" w:hAnsi="Verdana"/>
+          <w:color w:val="000000" w:themeColor="text1"/>
+          <w:sz w:val="17"/>
+          <w:szCs w:val="17"/>
+        </w:rPr>
+        <w:t xml:space="preserve"> and within minutes the full UI was complete. Creating the UI through this editor was by far the easiest of all three implementations – anchoring was simple which was a bonus over Unity’s editor, plus being able to drag and drop text elements rather than using position sliders like Unity was another ease-of-use factor. Clearly both Unity and Unreal win in this aspect over OpenGL as the WYSIWYG style of the editors make it far easier than manually setting sizes and placing elements through code.</w:t>
+      </w:r>
+    </w:p>
+    <w:p>
+      <w:pPr>
+        <w:rPr>
+          <w:rFonts w:ascii="Verdana" w:hAnsi="Verdana"/>
+          <w:color w:val="000000" w:themeColor="text1"/>
+          <w:sz w:val="17"/>
+          <w:szCs w:val="17"/>
+        </w:rPr>
+      </w:pPr>
+      <w:r>
+        <w:rPr>
+          <w:rFonts w:ascii="Verdana" w:hAnsi="Verdana"/>
+          <w:color w:val="000000" w:themeColor="text1"/>
+          <w:sz w:val="17"/>
+          <w:szCs w:val="17"/>
+        </w:rPr>
+        <w:t xml:space="preserve">In implementing the logic of the text adventure, I opted to use </w:t>
+      </w:r>
+      <w:proofErr w:type="spellStart"/>
+      <w:r>
+        <w:rPr>
+          <w:rFonts w:ascii="Verdana" w:hAnsi="Verdana"/>
+          <w:color w:val="000000" w:themeColor="text1"/>
+          <w:sz w:val="17"/>
+          <w:szCs w:val="17"/>
+        </w:rPr>
+        <w:t>Unreal’s</w:t>
+      </w:r>
+      <w:proofErr w:type="spellEnd"/>
+      <w:r>
+        <w:rPr>
+          <w:rFonts w:ascii="Verdana" w:hAnsi="Verdana"/>
+          <w:color w:val="000000" w:themeColor="text1"/>
+          <w:sz w:val="17"/>
+          <w:szCs w:val="17"/>
+        </w:rPr>
+        <w:t xml:space="preserve"> blueprint system rather than its C++ editor. As default, Unreal doesn’t have built in support for parsing JSON files which was an issue for reading the logic from my tool’s JSON output. Luckily however, Unreal has a marketplace for plugins and through a search I managed to find </w:t>
+      </w:r>
+      <w:r>
+        <w:rPr>
+          <w:rFonts w:ascii="Verdana" w:hAnsi="Verdana"/>
+          <w:i/>
+          <w:color w:val="000000" w:themeColor="text1"/>
+          <w:sz w:val="17"/>
+          <w:szCs w:val="17"/>
+        </w:rPr>
+        <w:t>‘</w:t>
+      </w:r>
+      <w:proofErr w:type="spellStart"/>
+      <w:r>
+        <w:rPr>
+          <w:rFonts w:ascii="Verdana" w:hAnsi="Verdana"/>
+          <w:i/>
+          <w:color w:val="000000" w:themeColor="text1"/>
+          <w:sz w:val="17"/>
+          <w:szCs w:val="17"/>
+        </w:rPr>
+        <w:t>JSONParser</w:t>
+      </w:r>
+      <w:proofErr w:type="spellEnd"/>
+      <w:r>
+        <w:rPr>
+          <w:rFonts w:ascii="Verdana" w:hAnsi="Verdana"/>
+          <w:i/>
+          <w:color w:val="000000" w:themeColor="text1"/>
+          <w:sz w:val="17"/>
+          <w:szCs w:val="17"/>
+        </w:rPr>
+        <w:t>’</w:t>
+      </w:r>
+      <w:r>
+        <w:rPr>
+          <w:rFonts w:ascii="Verdana" w:hAnsi="Verdana"/>
+          <w:color w:val="000000" w:themeColor="text1"/>
+          <w:sz w:val="17"/>
+          <w:szCs w:val="17"/>
+        </w:rPr>
+        <w:t xml:space="preserve"> which provides the functionality required to read a JSON file and parse its logic into maps and arrays which can then be acted upon. I created all logic for the text adventure within the UI Blueprint to keep the project as easy to navigate as possible, also improving on its future reusability, since the entire text adventure is contained within this one Blueprint class.</w:t>
+      </w:r>
+      <w:r>
+        <w:rPr>
+          <w:rFonts w:ascii="Verdana" w:hAnsi="Verdana"/>
+          <w:color w:val="000000" w:themeColor="text1"/>
+          <w:sz w:val="17"/>
+          <w:szCs w:val="17"/>
+        </w:rPr>
+        <w:t xml:space="preserve"> Blueprint provides a nice drag-and-drop GUI for editing scripts</w:t>
+      </w:r>
+      <w:r>
+        <w:rPr>
+          <w:rFonts w:ascii="Verdana" w:hAnsi="Verdana"/>
+          <w:color w:val="000000" w:themeColor="text1"/>
+          <w:sz w:val="17"/>
+          <w:szCs w:val="17"/>
+        </w:rPr>
+        <w:t xml:space="preserve"> which makes it simple to script logic without touching any code at all. Although a nice system to work with </w:t>
+      </w:r>
+      <w:proofErr w:type="gramStart"/>
+      <w:r>
+        <w:rPr>
+          <w:rFonts w:ascii="Verdana" w:hAnsi="Verdana"/>
+          <w:color w:val="000000" w:themeColor="text1"/>
+          <w:sz w:val="17"/>
+          <w:szCs w:val="17"/>
+        </w:rPr>
+        <w:t>on the whole</w:t>
+      </w:r>
+      <w:proofErr w:type="gramEnd"/>
+      <w:r>
+        <w:rPr>
+          <w:rFonts w:ascii="Verdana" w:hAnsi="Verdana"/>
+          <w:color w:val="000000" w:themeColor="text1"/>
+          <w:sz w:val="17"/>
+          <w:szCs w:val="17"/>
+        </w:rPr>
+        <w:t xml:space="preserve"> through intuitive controls and a responsive interface, </w:t>
+      </w:r>
+      <w:r>
+        <w:rPr>
+          <w:rFonts w:ascii="Verdana" w:hAnsi="Verdana"/>
+          <w:color w:val="000000" w:themeColor="text1"/>
+          <w:sz w:val="17"/>
+          <w:szCs w:val="17"/>
+        </w:rPr>
+        <w:t>scripts get overly large quickl</w:t>
+      </w:r>
+      <w:r>
+        <w:rPr>
+          <w:rFonts w:ascii="Verdana" w:hAnsi="Verdana"/>
+          <w:color w:val="000000" w:themeColor="text1"/>
+          <w:sz w:val="17"/>
+          <w:szCs w:val="17"/>
+        </w:rPr>
+        <w:t>y.</w:t>
+      </w:r>
+      <w:r>
+        <w:rPr>
+          <w:rFonts w:ascii="Verdana" w:hAnsi="Verdana"/>
+          <w:color w:val="000000" w:themeColor="text1"/>
+          <w:sz w:val="17"/>
+          <w:szCs w:val="17"/>
+        </w:rPr>
+        <w:t xml:space="preserve"> </w:t>
+      </w:r>
+      <w:r>
+        <w:rPr>
+          <w:rFonts w:ascii="Verdana" w:hAnsi="Verdana"/>
+          <w:color w:val="000000" w:themeColor="text1"/>
+          <w:sz w:val="17"/>
+          <w:szCs w:val="17"/>
+        </w:rPr>
+        <w:t>J</w:t>
+      </w:r>
+      <w:r>
+        <w:rPr>
+          <w:rFonts w:ascii="Verdana" w:hAnsi="Verdana"/>
+          <w:color w:val="000000" w:themeColor="text1"/>
+          <w:sz w:val="17"/>
+          <w:szCs w:val="17"/>
+        </w:rPr>
+        <w:t xml:space="preserve">ust creating a </w:t>
+      </w:r>
+      <w:r>
+        <w:rPr>
+          <w:rFonts w:ascii="Verdana" w:hAnsi="Verdana"/>
+          <w:color w:val="000000" w:themeColor="text1"/>
+          <w:sz w:val="17"/>
+          <w:szCs w:val="17"/>
+        </w:rPr>
+        <w:t>basic</w:t>
+      </w:r>
+      <w:r>
+        <w:rPr>
+          <w:rFonts w:ascii="Verdana" w:hAnsi="Verdana"/>
+          <w:color w:val="000000" w:themeColor="text1"/>
+          <w:sz w:val="17"/>
+          <w:szCs w:val="17"/>
+        </w:rPr>
+        <w:t xml:space="preserve"> script</w:t>
+      </w:r>
+      <w:r>
+        <w:rPr>
+          <w:rFonts w:ascii="Verdana" w:hAnsi="Verdana"/>
+          <w:color w:val="000000" w:themeColor="text1"/>
+          <w:sz w:val="17"/>
+          <w:szCs w:val="17"/>
+        </w:rPr>
+        <w:t xml:space="preserve"> that would be a small number of lines in code</w:t>
+      </w:r>
+      <w:r>
+        <w:rPr>
+          <w:rFonts w:ascii="Verdana" w:hAnsi="Verdana"/>
+          <w:color w:val="000000" w:themeColor="text1"/>
+          <w:sz w:val="17"/>
+          <w:szCs w:val="17"/>
+        </w:rPr>
+        <w:t xml:space="preserve"> can </w:t>
+      </w:r>
+      <w:r>
+        <w:rPr>
+          <w:rFonts w:ascii="Verdana" w:hAnsi="Verdana"/>
+          <w:color w:val="000000" w:themeColor="text1"/>
+          <w:sz w:val="17"/>
+          <w:szCs w:val="17"/>
+        </w:rPr>
+        <w:t xml:space="preserve">soon </w:t>
+      </w:r>
+      <w:r>
+        <w:rPr>
+          <w:rFonts w:ascii="Verdana" w:hAnsi="Verdana"/>
+          <w:color w:val="000000" w:themeColor="text1"/>
+          <w:sz w:val="17"/>
+          <w:szCs w:val="17"/>
+        </w:rPr>
+        <w:t>become something you have to zoom and pan around to understand to its full extent</w:t>
+      </w:r>
+      <w:r>
+        <w:rPr>
+          <w:rFonts w:ascii="Verdana" w:hAnsi="Verdana"/>
+          <w:color w:val="000000" w:themeColor="text1"/>
+          <w:sz w:val="17"/>
+          <w:szCs w:val="17"/>
+        </w:rPr>
+        <w:t xml:space="preserve"> in Blueprint</w:t>
+      </w:r>
+      <w:r>
+        <w:rPr>
+          <w:rFonts w:ascii="Verdana" w:hAnsi="Verdana"/>
+          <w:color w:val="000000" w:themeColor="text1"/>
+          <w:sz w:val="17"/>
+          <w:szCs w:val="17"/>
+        </w:rPr>
+        <w:t xml:space="preserve">. Functions and collapsible groups do help to combat this issue, but I then found myself often jumping in and out of different functions when debugging the Blueprint which quickly became a nuisance. </w:t>
+      </w:r>
+      <w:r>
+        <w:rPr>
+          <w:rFonts w:ascii="Verdana" w:hAnsi="Verdana"/>
+          <w:color w:val="000000" w:themeColor="text1"/>
+          <w:sz w:val="17"/>
+          <w:szCs w:val="17"/>
+        </w:rPr>
+        <w:t>As well as this, some Blueprint node names can be confusing which makes finding them a little tricky at times. This confusing node naming is a result of trying to abstract itself from any coding aspect to provide a scripting interface that designers can understand, which I found slowed my progress when first starting out. I wanted to make sure that this confusion didn’t happen in my text adventure logic editor tool, since it follows a similar designer-focused approach. To combat this, I went back to my Brainiac plugin and simplified node names alongside writing documentation for the tools to explain the use of each node.</w:t>
+      </w:r>
+    </w:p>
+    <w:p>
+      <w:pPr>
+        <w:rPr>
+          <w:rFonts w:ascii="Verdana" w:hAnsi="Verdana"/>
+          <w:color w:val="000000" w:themeColor="text1"/>
+          <w:sz w:val="17"/>
+          <w:szCs w:val="17"/>
+        </w:rPr>
+      </w:pPr>
+      <w:r>
+        <w:rPr>
+          <w:rFonts w:ascii="Verdana" w:hAnsi="Verdana"/>
+          <w:color w:val="000000" w:themeColor="text1"/>
+          <w:sz w:val="17"/>
+          <w:szCs w:val="17"/>
+        </w:rPr>
+        <w:t xml:space="preserve">Aside from these UX issues, I encountered an issue with </w:t>
+      </w:r>
+      <w:proofErr w:type="spellStart"/>
+      <w:r>
+        <w:rPr>
+          <w:rFonts w:ascii="Verdana" w:hAnsi="Verdana"/>
+          <w:color w:val="000000" w:themeColor="text1"/>
+          <w:sz w:val="17"/>
+          <w:szCs w:val="17"/>
+        </w:rPr>
+        <w:t>Unreal’s</w:t>
+      </w:r>
+      <w:proofErr w:type="spellEnd"/>
+      <w:r>
+        <w:rPr>
+          <w:rFonts w:ascii="Verdana" w:hAnsi="Verdana"/>
+          <w:color w:val="000000" w:themeColor="text1"/>
+          <w:sz w:val="17"/>
+          <w:szCs w:val="17"/>
+        </w:rPr>
+        <w:t xml:space="preserve"> input handling with the 3D UI which ended up with me having to create an event-driven Blueprint to handle keyboard inputs and perform their expected actions to the textbox. Although textbox focus worked fine in the editor viewport, compiling the game seemed to break this entirely which caused </w:t>
+      </w:r>
+      <w:r>
+        <w:rPr>
+          <w:rFonts w:ascii="Verdana" w:hAnsi="Verdana"/>
+          <w:color w:val="000000" w:themeColor="text1"/>
+          <w:sz w:val="17"/>
+          <w:szCs w:val="17"/>
+        </w:rPr>
+        <w:t>the lengthy workaround. This is an issue with higher-level engine tools, as if a similar issue had occurred in my OpenGL implementation, I could have easily debugged the problem.</w:t>
+      </w:r>
+    </w:p>
+    <w:p>
+      <w:pPr>
+        <w:rPr>
+          <w:rFonts w:ascii="Verdana" w:hAnsi="Verdana"/>
+          <w:sz w:val="17"/>
+          <w:szCs w:val="17"/>
+        </w:rPr>
+      </w:pPr>
+      <w:r>
+        <w:rPr>
+          <w:rFonts w:ascii="Verdana" w:hAnsi="Verdana"/>
+          <w:color w:val="000000" w:themeColor="text1"/>
+          <w:sz w:val="17"/>
+          <w:szCs w:val="17"/>
+        </w:rPr>
+        <w:t xml:space="preserve">This Unreal implementation is also </w:t>
+      </w:r>
+      <w:r>
+        <w:rPr>
+          <w:rFonts w:ascii="Verdana" w:hAnsi="Verdana"/>
+          <w:color w:val="000000" w:themeColor="text1"/>
+          <w:sz w:val="17"/>
+          <w:szCs w:val="17"/>
+        </w:rPr>
+        <w:t>the easiest of the three to use within a wider project. Although the OpenGL game is class-based and could easily be imported to another project, some code work would have to be carried out to call functions of the text adventure in a new project. The ease of a single Blueprint in Unreal for the entire text adventure UI and logic makes it the simplest to expand upon of the three implementations. An entire game could be created and then the UI Blueprint dropped in without any further work and the text adventure would run without issue. Having a solution this simple requiring no modification would be perfect for utilising in a full project.</w:t>
       </w:r>
       <w:bookmarkStart w:id="0" w:name="_GoBack"/>
       <w:bookmarkEnd w:id="0"/>
-      <w:r>
-        <w:rPr>
-          <w:rFonts w:ascii="Verdana" w:hAnsi="Verdana"/>
-          <w:sz w:val="17"/>
-          <w:szCs w:val="17"/>
-        </w:rPr>
-        <w:t>”, “OPEN”</w:t>
-      </w:r>
-      <w:r>
-        <w:rPr>
-          <w:rFonts w:ascii="Verdana" w:hAnsi="Verdana"/>
-          <w:sz w:val="17"/>
-          <w:szCs w:val="17"/>
-        </w:rPr>
-        <w:t xml:space="preserve">; with </w:t>
-      </w:r>
-      <w:r>
-        <w:rPr>
-          <w:rFonts w:ascii="Verdana" w:hAnsi="Verdana"/>
-          <w:sz w:val="17"/>
-          <w:szCs w:val="17"/>
-        </w:rPr>
-        <w:t xml:space="preserve">a following child node </w:t>
-      </w:r>
-      <w:r>
-        <w:rPr>
-          <w:rFonts w:ascii="Verdana" w:hAnsi="Verdana"/>
-          <w:sz w:val="17"/>
-          <w:szCs w:val="17"/>
-        </w:rPr>
-        <w:t>that</w:t>
-      </w:r>
-      <w:r>
-        <w:rPr>
-          <w:rFonts w:ascii="Verdana" w:hAnsi="Verdana"/>
-          <w:sz w:val="17"/>
-          <w:szCs w:val="17"/>
-        </w:rPr>
-        <w:t xml:space="preserve"> allowed a text input for the ‘subject’ – for example, the parent node could be “OPEN” and the child could be </w:t>
-      </w:r>
-      <w:r>
-        <w:rPr>
-          <w:rFonts w:ascii="Verdana" w:hAnsi="Verdana"/>
-          <w:sz w:val="17"/>
-          <w:szCs w:val="17"/>
-        </w:rPr>
-        <w:t xml:space="preserve">typed as </w:t>
-      </w:r>
-      <w:r>
-        <w:rPr>
-          <w:rFonts w:ascii="Verdana" w:hAnsi="Verdana"/>
-          <w:sz w:val="17"/>
-          <w:szCs w:val="17"/>
-        </w:rPr>
-        <w:t xml:space="preserve">“GLOVEBOX”. This system worked well, but through playtests of the game </w:t>
-      </w:r>
-      <w:r>
-        <w:rPr>
-          <w:rFonts w:ascii="Verdana" w:hAnsi="Verdana"/>
-          <w:sz w:val="17"/>
-          <w:szCs w:val="17"/>
-        </w:rPr>
-        <w:t xml:space="preserve">it </w:t>
-      </w:r>
-      <w:r>
-        <w:rPr>
-          <w:rFonts w:ascii="Verdana" w:hAnsi="Verdana"/>
-          <w:sz w:val="17"/>
-          <w:szCs w:val="17"/>
-        </w:rPr>
-        <w:t>felt restrictive in nature and often left people unsure of what commands to us</w:t>
-      </w:r>
-      <w:r>
-        <w:rPr>
-          <w:rFonts w:ascii="Verdana" w:hAnsi="Verdana"/>
-          <w:sz w:val="17"/>
-          <w:szCs w:val="17"/>
-        </w:rPr>
-        <w:t xml:space="preserve">e as they were not </w:t>
-      </w:r>
-      <w:proofErr w:type="gramStart"/>
-      <w:r>
-        <w:rPr>
-          <w:rFonts w:ascii="Verdana" w:hAnsi="Verdana"/>
-          <w:sz w:val="17"/>
-          <w:szCs w:val="17"/>
-        </w:rPr>
-        <w:t>bespoke</w:t>
-      </w:r>
-      <w:proofErr w:type="gramEnd"/>
-      <w:r>
-        <w:rPr>
-          <w:rFonts w:ascii="Verdana" w:hAnsi="Verdana"/>
-          <w:sz w:val="17"/>
-          <w:szCs w:val="17"/>
-        </w:rPr>
-        <w:t xml:space="preserve"> to the implementation.</w:t>
-      </w:r>
-    </w:p>
-    <w:p>
-      <w:pPr>
-        <w:rPr>
-          <w:rFonts w:ascii="Verdana" w:hAnsi="Verdana"/>
-          <w:sz w:val="17"/>
-          <w:szCs w:val="17"/>
-        </w:rPr>
-      </w:pPr>
-      <w:r>
-        <w:rPr>
-          <w:rFonts w:ascii="Verdana" w:hAnsi="Verdana"/>
-          <w:sz w:val="17"/>
-          <w:szCs w:val="17"/>
-        </w:rPr>
-        <w:t>To solve this issue, I changed the parent node from a pre-defined set of options, to another text input; this allows any ‘action’ to be paired with any ‘subject’ - for example, “DRIVE” or “EXPLORE” which were previously not able to be used.</w:t>
-      </w:r>
-      <w:r>
-        <w:rPr>
-          <w:rFonts w:ascii="Verdana" w:hAnsi="Verdana"/>
-          <w:sz w:val="17"/>
-          <w:szCs w:val="17"/>
-        </w:rPr>
-        <w:t xml:space="preserve"> H</w:t>
-      </w:r>
-      <w:r>
-        <w:rPr>
-          <w:rFonts w:ascii="Verdana" w:hAnsi="Verdana"/>
-          <w:sz w:val="17"/>
-          <w:szCs w:val="17"/>
-        </w:rPr>
-        <w:t>andl</w:t>
-      </w:r>
-      <w:r>
-        <w:rPr>
-          <w:rFonts w:ascii="Verdana" w:hAnsi="Verdana"/>
-          <w:sz w:val="17"/>
-          <w:szCs w:val="17"/>
-        </w:rPr>
-        <w:t>ing</w:t>
-      </w:r>
-      <w:r>
-        <w:rPr>
-          <w:rFonts w:ascii="Verdana" w:hAnsi="Verdana"/>
-          <w:sz w:val="17"/>
-          <w:szCs w:val="17"/>
-        </w:rPr>
-        <w:t xml:space="preserve"> this extended ‘action’ set</w:t>
-      </w:r>
-      <w:r>
-        <w:rPr>
-          <w:rFonts w:ascii="Verdana" w:hAnsi="Verdana"/>
-          <w:sz w:val="17"/>
-          <w:szCs w:val="17"/>
-        </w:rPr>
-        <w:t xml:space="preserve"> required me to </w:t>
-      </w:r>
-      <w:r>
-        <w:rPr>
-          <w:rFonts w:ascii="Verdana" w:hAnsi="Verdana"/>
-          <w:sz w:val="17"/>
-          <w:szCs w:val="17"/>
-        </w:rPr>
-        <w:t>update the XML to JSON converter to pick out every ‘action’ keyword and push it to an array in the JSON data structure. This array is then read in by each implementation and used to match the user’s input, rather than</w:t>
-      </w:r>
-      <w:r>
-        <w:rPr>
-          <w:rFonts w:ascii="Verdana" w:hAnsi="Verdana"/>
-          <w:sz w:val="17"/>
-          <w:szCs w:val="17"/>
-        </w:rPr>
-        <w:t xml:space="preserve"> having</w:t>
-      </w:r>
-      <w:r>
-        <w:rPr>
-          <w:rFonts w:ascii="Verdana" w:hAnsi="Verdana"/>
-          <w:sz w:val="17"/>
-          <w:szCs w:val="17"/>
-        </w:rPr>
-        <w:t xml:space="preserve"> a pre-defined set of ‘action’ keywords.</w:t>
-      </w:r>
-    </w:p>
-    <w:p>
-      <w:pPr>
-        <w:rPr>
-          <w:rFonts w:ascii="Verdana" w:hAnsi="Verdana"/>
-          <w:sz w:val="17"/>
-          <w:szCs w:val="17"/>
-        </w:rPr>
-      </w:pPr>
-      <w:r>
-        <w:rPr>
-          <w:rFonts w:ascii="Verdana" w:hAnsi="Verdana"/>
-          <w:sz w:val="17"/>
-          <w:szCs w:val="17"/>
-        </w:rPr>
-        <w:t xml:space="preserve">In testing my implementation, I re-created the opening of </w:t>
-      </w:r>
-      <w:r>
-        <w:rPr>
-          <w:rFonts w:ascii="Verdana" w:hAnsi="Verdana"/>
-          <w:i/>
-          <w:sz w:val="17"/>
-          <w:szCs w:val="17"/>
-        </w:rPr>
-        <w:t>The House Abandon</w:t>
-      </w:r>
-      <w:r>
-        <w:rPr>
-          <w:rFonts w:ascii="Verdana" w:hAnsi="Verdana"/>
-          <w:sz w:val="17"/>
-          <w:szCs w:val="17"/>
-        </w:rPr>
-        <w:t xml:space="preserve"> to prove that the toolset works effectively. I then eventually went on to create a short game based in the </w:t>
-      </w:r>
-      <w:r>
-        <w:rPr>
-          <w:rFonts w:ascii="Verdana" w:hAnsi="Verdana"/>
-          <w:i/>
-          <w:sz w:val="17"/>
-          <w:szCs w:val="17"/>
-        </w:rPr>
-        <w:t>Alien</w:t>
-      </w:r>
-      <w:r>
-        <w:rPr>
-          <w:rFonts w:ascii="Verdana" w:hAnsi="Verdana"/>
-          <w:sz w:val="17"/>
-          <w:szCs w:val="17"/>
-        </w:rPr>
-        <w:t xml:space="preserve"> universe.</w:t>
-      </w:r>
     </w:p>
     <w:p>
       <w:pPr>
@@ -2528,102 +3080,6 @@
           <w:rFonts w:ascii="NeueHaasGroteskDisp Pro Md" w:hAnsi="NeueHaasGroteskDisp Pro Md"/>
           <w:sz w:val="36"/>
         </w:rPr>
-        <w:t>Keeping it 2D with Unity and OpenGL</w:t>
-      </w:r>
-    </w:p>
-    <w:p>
-      <w:pPr>
-        <w:rPr>
-          <w:rFonts w:ascii="Verdana" w:hAnsi="Verdana"/>
-          <w:color w:val="FF0000"/>
-          <w:sz w:val="17"/>
-          <w:szCs w:val="17"/>
-        </w:rPr>
-      </w:pPr>
-      <w:r>
-        <w:rPr>
-          <w:rFonts w:ascii="Verdana" w:hAnsi="Verdana"/>
-          <w:color w:val="FF0000"/>
-          <w:sz w:val="17"/>
-          <w:szCs w:val="17"/>
-        </w:rPr>
-        <w:t>2d implementation</w:t>
-      </w:r>
-    </w:p>
-    <w:p>
-      <w:pPr>
-        <w:rPr>
-          <w:rFonts w:ascii="NeueHaasGroteskDisp Pro Md" w:hAnsi="NeueHaasGroteskDisp Pro Md"/>
-          <w:sz w:val="36"/>
-        </w:rPr>
-      </w:pPr>
-      <w:r>
-        <w:rPr>
-          <w:rFonts w:ascii="NeueHaasGroteskDisp Pro Md" w:hAnsi="NeueHaasGroteskDisp Pro Md"/>
-          <w:sz w:val="36"/>
-        </w:rPr>
-        <w:t>Going into the third dimension with Unreal Engine</w:t>
-      </w:r>
-    </w:p>
-    <w:p>
-      <w:pPr>
-        <w:rPr>
-          <w:rFonts w:ascii="Verdana" w:hAnsi="Verdana"/>
-          <w:color w:val="FF0000"/>
-          <w:sz w:val="17"/>
-          <w:szCs w:val="17"/>
-        </w:rPr>
-      </w:pPr>
-      <w:r>
-        <w:rPr>
-          <w:rFonts w:ascii="Verdana" w:hAnsi="Verdana"/>
-          <w:color w:val="FF0000"/>
-          <w:sz w:val="17"/>
-          <w:szCs w:val="17"/>
-        </w:rPr>
-        <w:t>3d implementation</w:t>
-      </w:r>
-    </w:p>
-    <w:p>
-      <w:pPr>
-        <w:rPr>
-          <w:rFonts w:ascii="Verdana" w:hAnsi="Verdana"/>
-          <w:color w:val="FF0000"/>
-          <w:sz w:val="17"/>
-          <w:szCs w:val="17"/>
-        </w:rPr>
-      </w:pPr>
-      <w:r>
-        <w:rPr>
-          <w:rFonts w:ascii="Verdana" w:hAnsi="Verdana"/>
-          <w:color w:val="FF0000"/>
-          <w:sz w:val="17"/>
-          <w:szCs w:val="17"/>
-        </w:rPr>
-        <w:t>Node naming being hard to understand for newcomers – benefits my project</w:t>
-      </w:r>
-    </w:p>
-    <w:p>
-      <w:pPr>
-        <w:rPr>
-          <w:rFonts w:ascii="Verdana" w:hAnsi="Verdana"/>
-          <w:sz w:val="17"/>
-          <w:szCs w:val="17"/>
-        </w:rPr>
-      </w:pPr>
-    </w:p>
-    <w:p>
-      <w:pPr>
-        <w:rPr>
-          <w:rFonts w:ascii="NeueHaasGroteskDisp Pro Md" w:hAnsi="NeueHaasGroteskDisp Pro Md"/>
-          <w:sz w:val="36"/>
-        </w:rPr>
-      </w:pPr>
-      <w:r>
-        <w:rPr>
-          <w:rFonts w:ascii="NeueHaasGroteskDisp Pro Md" w:hAnsi="NeueHaasGroteskDisp Pro Md"/>
-          <w:sz w:val="36"/>
-        </w:rPr>
         <w:t>A critical review of the result</w:t>
       </w:r>
     </w:p>
@@ -2737,6 +3193,7 @@
           <w:sz w:val="17"/>
           <w:szCs w:val="17"/>
         </w:rPr>
+        <w:lastRenderedPageBreak/>
         <w:t>Additionally, I would like the option for extended logic per node branch. I think being able to have AND/OR logic operators on the conditional “game data” nodes would be a great improvement, as in the current implementation they only act as AND logic which can feel restrictive when creating projects. Game over logic could also be improved, currently it only ends the game, so having the option to add win/loss text on-screen would be a nicer solution to this.</w:t>
       </w:r>
     </w:p>

</xml_diff>

<commit_message>
Fixed state switch in Unity and UE4
</commit_message>
<xml_diff>
--- a/Writeup.docx
+++ b/Writeup.docx
@@ -529,14 +529,36 @@
                             <w:r>
                               <w:t xml:space="preserve">Figure </w:t>
                             </w:r>
-                            <w:fldSimple w:instr=" SEQ Figure \* ARABIC ">
-                              <w:r>
-                                <w:rPr>
-                                  <w:noProof/>
-                                </w:rPr>
-                                <w:t>1</w:t>
-                              </w:r>
-                            </w:fldSimple>
+                            <w:r>
+                              <w:rPr>
+                                <w:noProof/>
+                              </w:rPr>
+                              <w:fldChar w:fldCharType="begin"/>
+                            </w:r>
+                            <w:r>
+                              <w:rPr>
+                                <w:noProof/>
+                              </w:rPr>
+                              <w:instrText xml:space="preserve"> SEQ Figure \* ARABIC </w:instrText>
+                            </w:r>
+                            <w:r>
+                              <w:rPr>
+                                <w:noProof/>
+                              </w:rPr>
+                              <w:fldChar w:fldCharType="separate"/>
+                            </w:r>
+                            <w:r>
+                              <w:rPr>
+                                <w:noProof/>
+                              </w:rPr>
+                              <w:t>1</w:t>
+                            </w:r>
+                            <w:r>
+                              <w:rPr>
+                                <w:noProof/>
+                              </w:rPr>
+                              <w:fldChar w:fldCharType="end"/>
+                            </w:r>
                             <w:r>
                               <w:t xml:space="preserve"> </w:t>
                             </w:r>
@@ -1608,14 +1630,42 @@
                             <w:r>
                               <w:t xml:space="preserve">Figure </w:t>
                             </w:r>
-                            <w:fldSimple w:instr=" SEQ Figure \* ARABIC ">
-                              <w:r>
-                                <w:rPr>
-                                  <w:noProof/>
-                                </w:rPr>
-                                <w:t>2</w:t>
-                              </w:r>
-                            </w:fldSimple>
+                            <w:r>
+                              <w:rPr>
+                                <w:noProof/>
+                              </w:rPr>
+                              <w:fldChar w:fldCharType="begin"/>
+                            </w:r>
+                            <w:r>
+                              <w:rPr>
+                                <w:noProof/>
+                              </w:rPr>
+                              <w:instrText xml:space="preserve"> SEQ Figure \* ARABI</w:instrText>
+                            </w:r>
+                            <w:r>
+                              <w:rPr>
+                                <w:noProof/>
+                              </w:rPr>
+                              <w:instrText xml:space="preserve">C </w:instrText>
+                            </w:r>
+                            <w:r>
+                              <w:rPr>
+                                <w:noProof/>
+                              </w:rPr>
+                              <w:fldChar w:fldCharType="separate"/>
+                            </w:r>
+                            <w:r>
+                              <w:rPr>
+                                <w:noProof/>
+                              </w:rPr>
+                              <w:t>2</w:t>
+                            </w:r>
+                            <w:r>
+                              <w:rPr>
+                                <w:noProof/>
+                              </w:rPr>
+                              <w:fldChar w:fldCharType="end"/>
+                            </w:r>
                             <w:r>
                               <w:t xml:space="preserve"> </w:t>
                             </w:r>
@@ -2310,14 +2360,36 @@
                             <w:r>
                               <w:t xml:space="preserve">Figure </w:t>
                             </w:r>
-                            <w:fldSimple w:instr=" SEQ Figure \* ARABIC ">
-                              <w:r>
-                                <w:rPr>
-                                  <w:noProof/>
-                                </w:rPr>
-                                <w:t>3</w:t>
-                              </w:r>
-                            </w:fldSimple>
+                            <w:r>
+                              <w:rPr>
+                                <w:noProof/>
+                              </w:rPr>
+                              <w:fldChar w:fldCharType="begin"/>
+                            </w:r>
+                            <w:r>
+                              <w:rPr>
+                                <w:noProof/>
+                              </w:rPr>
+                              <w:instrText xml:space="preserve"> SEQ Figure \* ARABIC </w:instrText>
+                            </w:r>
+                            <w:r>
+                              <w:rPr>
+                                <w:noProof/>
+                              </w:rPr>
+                              <w:fldChar w:fldCharType="separate"/>
+                            </w:r>
+                            <w:r>
+                              <w:rPr>
+                                <w:noProof/>
+                              </w:rPr>
+                              <w:t>3</w:t>
+                            </w:r>
+                            <w:r>
+                              <w:rPr>
+                                <w:noProof/>
+                              </w:rPr>
+                              <w:fldChar w:fldCharType="end"/>
+                            </w:r>
                             <w:r>
                               <w:t xml:space="preserve"> </w:t>
                             </w:r>
@@ -2696,7 +2768,23 @@
           <w:sz w:val="17"/>
           <w:szCs w:val="17"/>
         </w:rPr>
-        <w:t xml:space="preserve"> less “sterile” and to allow the player to build up the world in their mind rather than have it effectively spelled out for them through a direction system. This idea was referred to as “taking the house off the grid” and although received backlash from fans of traditional text adventures, the mechanic allowed the player to effectively create their own idea of the game’s environment - as Jon says, “</w:t>
+        <w:t xml:space="preserve"> less “sterile” and to allow the player to build up the world in their mind rather than have it effectively spelled out for them through a direction system. This idea was referred to as “taking the house off the grid” and although </w:t>
+      </w:r>
+      <w:r>
+        <w:rPr>
+          <w:rFonts w:ascii="Verdana" w:hAnsi="Verdana"/>
+          <w:sz w:val="17"/>
+          <w:szCs w:val="17"/>
+        </w:rPr>
+        <w:t xml:space="preserve">initially </w:t>
+      </w:r>
+      <w:r>
+        <w:rPr>
+          <w:rFonts w:ascii="Verdana" w:hAnsi="Verdana"/>
+          <w:sz w:val="17"/>
+          <w:szCs w:val="17"/>
+        </w:rPr>
+        <w:t>received backlash from fans of traditional text adventures, the mechanic allowed the player to effectively create their own idea of the game’s environment - as Jon says, “</w:t>
       </w:r>
       <w:proofErr w:type="spellStart"/>
       <w:r>
@@ -2943,7 +3031,31 @@
           <w:sz w:val="17"/>
           <w:szCs w:val="17"/>
         </w:rPr>
-        <w:t>approach include the need for the ability to: set up zones in an environment with large text outputs in response to entering the area and performing actions, easily modify the level layout and parameters, view an overview of the game logic in a simple interface that is designer friendly. This modular approach leads into the question of how it should be implemented. Should there be an implementation that is engine agnostic? Should each implementation be engine-specific and utilise the advantages of its features?</w:t>
+        <w:t xml:space="preserve">driven </w:t>
+      </w:r>
+      <w:r>
+        <w:rPr>
+          <w:rFonts w:ascii="Verdana" w:hAnsi="Verdana"/>
+          <w:sz w:val="17"/>
+          <w:szCs w:val="17"/>
+        </w:rPr>
+        <w:t xml:space="preserve">approach include the need for the ability to: set up zones in an environment with large text outputs in response to entering the area and performing actions, easily modify the level layout and parameters, </w:t>
+      </w:r>
+      <w:r>
+        <w:rPr>
+          <w:rFonts w:ascii="Verdana" w:hAnsi="Verdana"/>
+          <w:sz w:val="17"/>
+          <w:szCs w:val="17"/>
+        </w:rPr>
+        <w:t xml:space="preserve">and finally </w:t>
+      </w:r>
+      <w:r>
+        <w:rPr>
+          <w:rFonts w:ascii="Verdana" w:hAnsi="Verdana"/>
+          <w:sz w:val="17"/>
+          <w:szCs w:val="17"/>
+        </w:rPr>
+        <w:t>view an overview of the game logic in a simple interface that is designer friendly. This modular approach leads into the question of how it should be implemented. Should there be an implementation that is engine agnostic? Should each implementation be engine-specific and utilise the advantages of its features?</w:t>
       </w:r>
     </w:p>
     <w:p>
@@ -3013,14 +3125,36 @@
                             <w:r>
                               <w:t xml:space="preserve">Figure </w:t>
                             </w:r>
-                            <w:fldSimple w:instr=" SEQ Figure \* ARABIC ">
-                              <w:r>
-                                <w:rPr>
-                                  <w:noProof/>
-                                </w:rPr>
-                                <w:t>4</w:t>
-                              </w:r>
-                            </w:fldSimple>
+                            <w:r>
+                              <w:rPr>
+                                <w:noProof/>
+                              </w:rPr>
+                              <w:fldChar w:fldCharType="begin"/>
+                            </w:r>
+                            <w:r>
+                              <w:rPr>
+                                <w:noProof/>
+                              </w:rPr>
+                              <w:instrText xml:space="preserve"> SEQ Figure \* ARABIC </w:instrText>
+                            </w:r>
+                            <w:r>
+                              <w:rPr>
+                                <w:noProof/>
+                              </w:rPr>
+                              <w:fldChar w:fldCharType="separate"/>
+                            </w:r>
+                            <w:r>
+                              <w:rPr>
+                                <w:noProof/>
+                              </w:rPr>
+                              <w:t>4</w:t>
+                            </w:r>
+                            <w:r>
+                              <w:rPr>
+                                <w:noProof/>
+                              </w:rPr>
+                              <w:fldChar w:fldCharType="end"/>
+                            </w:r>
                             <w:r>
                               <w:t xml:space="preserve"> </w:t>
                             </w:r>
@@ -3296,6 +3430,14 @@
           <w:sz w:val="17"/>
           <w:szCs w:val="17"/>
         </w:rPr>
+        <w:t>, rather than an agnostic pipeline</w:t>
+      </w:r>
+      <w:r>
+        <w:rPr>
+          <w:rFonts w:ascii="Verdana" w:hAnsi="Verdana"/>
+          <w:sz w:val="17"/>
+          <w:szCs w:val="17"/>
+        </w:rPr>
         <w:t>. Playing through</w:t>
       </w:r>
       <w:r>
@@ -3655,14 +3797,36 @@
                             <w:r>
                               <w:t xml:space="preserve">Figure </w:t>
                             </w:r>
-                            <w:fldSimple w:instr=" SEQ Figure \* ARABIC ">
-                              <w:r>
-                                <w:rPr>
-                                  <w:noProof/>
-                                </w:rPr>
-                                <w:t>5</w:t>
-                              </w:r>
-                            </w:fldSimple>
+                            <w:r>
+                              <w:rPr>
+                                <w:noProof/>
+                              </w:rPr>
+                              <w:fldChar w:fldCharType="begin"/>
+                            </w:r>
+                            <w:r>
+                              <w:rPr>
+                                <w:noProof/>
+                              </w:rPr>
+                              <w:instrText xml:space="preserve"> SEQ Figure \* ARABIC </w:instrText>
+                            </w:r>
+                            <w:r>
+                              <w:rPr>
+                                <w:noProof/>
+                              </w:rPr>
+                              <w:fldChar w:fldCharType="separate"/>
+                            </w:r>
+                            <w:r>
+                              <w:rPr>
+                                <w:noProof/>
+                              </w:rPr>
+                              <w:t>5</w:t>
+                            </w:r>
+                            <w:r>
+                              <w:rPr>
+                                <w:noProof/>
+                              </w:rPr>
+                              <w:fldChar w:fldCharType="end"/>
+                            </w:r>
                             <w:r>
                               <w:t xml:space="preserve"> </w:t>
                             </w:r>
@@ -3854,7 +4018,7 @@
           <w:sz w:val="17"/>
           <w:szCs w:val="17"/>
         </w:rPr>
-        <w:t xml:space="preserve">Initially, </w:t>
+        <w:t xml:space="preserve">Initially </w:t>
       </w:r>
       <w:r>
         <w:rPr>
@@ -4099,7 +4263,15 @@
           <w:sz w:val="17"/>
           <w:szCs w:val="17"/>
         </w:rPr>
-        <w:t xml:space="preserve">confusing library </w:t>
+        <w:t>bulky</w:t>
+      </w:r>
+      <w:r>
+        <w:rPr>
+          <w:rFonts w:ascii="Verdana" w:hAnsi="Verdana"/>
+          <w:sz w:val="17"/>
+          <w:szCs w:val="17"/>
+        </w:rPr>
+        <w:t xml:space="preserve"> library </w:t>
       </w:r>
       <w:r>
         <w:rPr>
@@ -4204,7 +4376,31 @@
           <w:sz w:val="17"/>
           <w:szCs w:val="17"/>
         </w:rPr>
-        <w:t>, which were hard to implement</w:t>
+        <w:t xml:space="preserve">, which </w:t>
+      </w:r>
+      <w:r>
+        <w:rPr>
+          <w:rFonts w:ascii="Verdana" w:hAnsi="Verdana"/>
+          <w:sz w:val="17"/>
+          <w:szCs w:val="17"/>
+        </w:rPr>
+        <w:t>frustrating and</w:t>
+      </w:r>
+      <w:r>
+        <w:rPr>
+          <w:rFonts w:ascii="Verdana" w:hAnsi="Verdana"/>
+          <w:sz w:val="17"/>
+          <w:szCs w:val="17"/>
+        </w:rPr>
+        <w:t xml:space="preserve"> hard to implement</w:t>
+      </w:r>
+      <w:r>
+        <w:rPr>
+          <w:rFonts w:ascii="Verdana" w:hAnsi="Verdana"/>
+          <w:sz w:val="17"/>
+          <w:szCs w:val="17"/>
+        </w:rPr>
+        <w:t xml:space="preserve"> neatly</w:t>
       </w:r>
       <w:r>
         <w:rPr>
@@ -4463,7 +4659,7 @@
           <w:sz w:val="17"/>
           <w:szCs w:val="17"/>
         </w:rPr>
-        <w:t>provides basic enough functionality</w:t>
+        <w:t>provides enough functionality</w:t>
       </w:r>
       <w:r>
         <w:rPr>
@@ -4956,7 +5152,23 @@
           <w:sz w:val="17"/>
           <w:szCs w:val="17"/>
         </w:rPr>
-        <w:t xml:space="preserve">series of text inputs that build up a JSON structure. </w:t>
+        <w:t>series of text inputs that buil</w:t>
+      </w:r>
+      <w:r>
+        <w:rPr>
+          <w:rFonts w:ascii="Verdana" w:hAnsi="Verdana"/>
+          <w:sz w:val="17"/>
+          <w:szCs w:val="17"/>
+        </w:rPr>
+        <w:t>t</w:t>
+      </w:r>
+      <w:r>
+        <w:rPr>
+          <w:rFonts w:ascii="Verdana" w:hAnsi="Verdana"/>
+          <w:sz w:val="17"/>
+          <w:szCs w:val="17"/>
+        </w:rPr>
+        <w:t xml:space="preserve"> up a JSON structure. </w:t>
       </w:r>
       <w:r>
         <w:rPr>
@@ -4972,23 +5184,39 @@
           <w:sz w:val="17"/>
           <w:szCs w:val="17"/>
         </w:rPr>
-        <w:t xml:space="preserve"> is very little originality with the interfaces and</w:t>
-      </w:r>
-      <w:r>
-        <w:rPr>
-          <w:rFonts w:ascii="Verdana" w:hAnsi="Verdana"/>
-          <w:sz w:val="17"/>
-          <w:szCs w:val="17"/>
-        </w:rPr>
-        <w:t xml:space="preserve"> that</w:t>
-      </w:r>
-      <w:r>
-        <w:rPr>
-          <w:rFonts w:ascii="Verdana" w:hAnsi="Verdana"/>
-          <w:sz w:val="17"/>
-          <w:szCs w:val="17"/>
-        </w:rPr>
-        <w:t xml:space="preserve"> the “one size fits all” approach that they take </w:t>
+        <w:t xml:space="preserve"> is very little originality with the interfaces</w:t>
+      </w:r>
+      <w:r>
+        <w:rPr>
+          <w:rFonts w:ascii="Verdana" w:hAnsi="Verdana"/>
+          <w:sz w:val="17"/>
+          <w:szCs w:val="17"/>
+        </w:rPr>
+        <w:t>,</w:t>
+      </w:r>
+      <w:r>
+        <w:rPr>
+          <w:rFonts w:ascii="Verdana" w:hAnsi="Verdana"/>
+          <w:sz w:val="17"/>
+          <w:szCs w:val="17"/>
+        </w:rPr>
+        <w:t xml:space="preserve"> and</w:t>
+      </w:r>
+      <w:r>
+        <w:rPr>
+          <w:rFonts w:ascii="Verdana" w:hAnsi="Verdana"/>
+          <w:sz w:val="17"/>
+          <w:szCs w:val="17"/>
+        </w:rPr>
+        <w:t xml:space="preserve"> </w:t>
+      </w:r>
+      <w:r>
+        <w:rPr>
+          <w:rFonts w:ascii="Verdana" w:hAnsi="Verdana"/>
+          <w:sz w:val="17"/>
+          <w:szCs w:val="17"/>
+        </w:rPr>
+        <w:t xml:space="preserve">the “one size fits all” approach that they take </w:t>
       </w:r>
       <w:r>
         <w:rPr>
@@ -5012,7 +5240,23 @@
           <w:sz w:val="17"/>
           <w:szCs w:val="17"/>
         </w:rPr>
-        <w:t xml:space="preserve"> therefore a resolve to this could be a</w:t>
+        <w:t>.</w:t>
+      </w:r>
+      <w:r>
+        <w:rPr>
+          <w:rFonts w:ascii="Verdana" w:hAnsi="Verdana"/>
+          <w:sz w:val="17"/>
+          <w:szCs w:val="17"/>
+        </w:rPr>
+        <w:t xml:space="preserve"> </w:t>
+      </w:r>
+      <w:r>
+        <w:rPr>
+          <w:rFonts w:ascii="Verdana" w:hAnsi="Verdana"/>
+          <w:sz w:val="17"/>
+          <w:szCs w:val="17"/>
+        </w:rPr>
+        <w:t>A</w:t>
       </w:r>
       <w:r>
         <w:rPr>
@@ -5512,7 +5756,39 @@
           <w:sz w:val="17"/>
           <w:szCs w:val="17"/>
         </w:rPr>
-        <w:t xml:space="preserve">decided to write a converter to parse </w:t>
+        <w:t xml:space="preserve">decided </w:t>
+      </w:r>
+      <w:r>
+        <w:rPr>
+          <w:rFonts w:ascii="Verdana" w:hAnsi="Verdana"/>
+          <w:sz w:val="17"/>
+          <w:szCs w:val="17"/>
+        </w:rPr>
+        <w:t>that a</w:t>
+      </w:r>
+      <w:r>
+        <w:rPr>
+          <w:rFonts w:ascii="Verdana" w:hAnsi="Verdana"/>
+          <w:sz w:val="17"/>
+          <w:szCs w:val="17"/>
+        </w:rPr>
+        <w:t xml:space="preserve"> converter</w:t>
+      </w:r>
+      <w:r>
+        <w:rPr>
+          <w:rFonts w:ascii="Verdana" w:hAnsi="Verdana"/>
+          <w:sz w:val="17"/>
+          <w:szCs w:val="17"/>
+        </w:rPr>
+        <w:t xml:space="preserve"> would be written</w:t>
+      </w:r>
+      <w:r>
+        <w:rPr>
+          <w:rFonts w:ascii="Verdana" w:hAnsi="Verdana"/>
+          <w:sz w:val="17"/>
+          <w:szCs w:val="17"/>
+        </w:rPr>
+        <w:t xml:space="preserve"> to parse </w:t>
       </w:r>
       <w:r>
         <w:rPr>
@@ -5578,7 +5854,7 @@
           <w:sz w:val="17"/>
           <w:szCs w:val="17"/>
         </w:rPr>
-        <w:t xml:space="preserve"> node layout to catch any issues before running the game.</w:t>
+        <w:t xml:space="preserve"> node layout to catch issues before running the game.</w:t>
       </w:r>
     </w:p>
     <w:p>
@@ -5764,7 +6040,7 @@
           <w:sz w:val="17"/>
           <w:szCs w:val="17"/>
         </w:rPr>
-        <w:t>for</w:t>
+        <w:t>when</w:t>
       </w:r>
       <w:r>
         <w:rPr>
@@ -5798,7 +6074,23 @@
           <w:sz w:val="17"/>
           <w:szCs w:val="17"/>
         </w:rPr>
-        <w:t xml:space="preserve"> the launcher </w:t>
+        <w:t xml:space="preserve"> </w:t>
+      </w:r>
+      <w:r>
+        <w:rPr>
+          <w:rFonts w:ascii="Verdana" w:hAnsi="Verdana"/>
+          <w:sz w:val="17"/>
+          <w:szCs w:val="17"/>
+        </w:rPr>
+        <w:t>a</w:t>
+      </w:r>
+      <w:r>
+        <w:rPr>
+          <w:rFonts w:ascii="Verdana" w:hAnsi="Verdana"/>
+          <w:sz w:val="17"/>
+          <w:szCs w:val="17"/>
+        </w:rPr>
+        <w:t xml:space="preserve"> launcher </w:t>
       </w:r>
       <w:r>
         <w:rPr>
@@ -5848,6 +6140,14 @@
           <w:szCs w:val="17"/>
         </w:rPr>
         <w:t xml:space="preserve"> load the active project from the launcher immediately – giving a unified experience across the tools.</w:t>
+      </w:r>
+      <w:r>
+        <w:rPr>
+          <w:rFonts w:ascii="Verdana" w:hAnsi="Verdana"/>
+          <w:sz w:val="17"/>
+          <w:szCs w:val="17"/>
+        </w:rPr>
+        <w:t xml:space="preserve"> Several unnecessary options were also disabled.</w:t>
       </w:r>
     </w:p>
     <w:p>
@@ -5864,7 +6164,23 @@
           <w:sz w:val="17"/>
           <w:szCs w:val="17"/>
         </w:rPr>
-        <w:t>With the working launcher, converter, and Brainiac interface; the functionality of the game logic</w:t>
+        <w:t>With the working launcher, converter, and Brainiac interface</w:t>
+      </w:r>
+      <w:r>
+        <w:rPr>
+          <w:rFonts w:ascii="Verdana" w:hAnsi="Verdana"/>
+          <w:sz w:val="17"/>
+          <w:szCs w:val="17"/>
+        </w:rPr>
+        <w:t>,</w:t>
+      </w:r>
+      <w:r>
+        <w:rPr>
+          <w:rFonts w:ascii="Verdana" w:hAnsi="Verdana"/>
+          <w:sz w:val="17"/>
+          <w:szCs w:val="17"/>
+        </w:rPr>
+        <w:t xml:space="preserve"> the functionality of the game logic</w:t>
       </w:r>
       <w:r>
         <w:rPr>
@@ -6313,7 +6629,55 @@
           <w:sz w:val="17"/>
           <w:szCs w:val="17"/>
         </w:rPr>
-        <w:t xml:space="preserve"> from a pre-defined set of options, to another text input; this allows any ‘action’ to be paired with any ‘subject’ - for example, “DRIVE” or “EXPLORE” which were previously not able to be used.</w:t>
+        <w:t xml:space="preserve"> from a pre-defined set of options, to another text input</w:t>
+      </w:r>
+      <w:r>
+        <w:rPr>
+          <w:rFonts w:ascii="Verdana" w:hAnsi="Verdana"/>
+          <w:sz w:val="17"/>
+          <w:szCs w:val="17"/>
+        </w:rPr>
+        <w:t>.</w:t>
+      </w:r>
+      <w:r>
+        <w:rPr>
+          <w:rFonts w:ascii="Verdana" w:hAnsi="Verdana"/>
+          <w:sz w:val="17"/>
+          <w:szCs w:val="17"/>
+        </w:rPr>
+        <w:t xml:space="preserve"> </w:t>
+      </w:r>
+      <w:r>
+        <w:rPr>
+          <w:rFonts w:ascii="Verdana" w:hAnsi="Verdana"/>
+          <w:sz w:val="17"/>
+          <w:szCs w:val="17"/>
+        </w:rPr>
+        <w:t>T</w:t>
+      </w:r>
+      <w:r>
+        <w:rPr>
+          <w:rFonts w:ascii="Verdana" w:hAnsi="Verdana"/>
+          <w:sz w:val="17"/>
+          <w:szCs w:val="17"/>
+        </w:rPr>
+        <w:t>his allows any ‘action’ to be paired with any ‘subject’ - for example, “DRIVE” or “EXPLORE”</w:t>
+      </w:r>
+      <w:r>
+        <w:rPr>
+          <w:rFonts w:ascii="Verdana" w:hAnsi="Verdana"/>
+          <w:sz w:val="17"/>
+          <w:szCs w:val="17"/>
+        </w:rPr>
+        <w:t>,</w:t>
+      </w:r>
+      <w:r>
+        <w:rPr>
+          <w:rFonts w:ascii="Verdana" w:hAnsi="Verdana"/>
+          <w:sz w:val="17"/>
+          <w:szCs w:val="17"/>
+        </w:rPr>
+        <w:t xml:space="preserve"> which were previously not able to be used.</w:t>
       </w:r>
       <w:r>
         <w:rPr>
@@ -6638,7 +7002,15 @@
           <w:sz w:val="17"/>
           <w:szCs w:val="17"/>
         </w:rPr>
-        <w:t>n original</w:t>
+        <w:t xml:space="preserve"> few levels from an</w:t>
+      </w:r>
+      <w:r>
+        <w:rPr>
+          <w:rFonts w:ascii="Verdana" w:hAnsi="Verdana"/>
+          <w:sz w:val="17"/>
+          <w:szCs w:val="17"/>
+        </w:rPr>
+        <w:t xml:space="preserve"> original</w:t>
       </w:r>
       <w:r>
         <w:rPr>
@@ -6679,7 +7051,23 @@
           <w:sz w:val="17"/>
           <w:szCs w:val="17"/>
         </w:rPr>
-        <w:t xml:space="preserve"> to form an original demo piece for the toolset.</w:t>
+        <w:t xml:space="preserve"> to form </w:t>
+      </w:r>
+      <w:r>
+        <w:rPr>
+          <w:rFonts w:ascii="Verdana" w:hAnsi="Verdana"/>
+          <w:sz w:val="17"/>
+          <w:szCs w:val="17"/>
+        </w:rPr>
+        <w:t>a further</w:t>
+      </w:r>
+      <w:r>
+        <w:rPr>
+          <w:rFonts w:ascii="Verdana" w:hAnsi="Verdana"/>
+          <w:sz w:val="17"/>
+          <w:szCs w:val="17"/>
+        </w:rPr>
+        <w:t xml:space="preserve"> demo piece for the toolset.</w:t>
       </w:r>
       <w:r>
         <w:rPr>
@@ -6749,6 +7137,7 @@
         </w:rPr>
         <w:t xml:space="preserve">barebones engine framework </w:t>
       </w:r>
+      <w:proofErr w:type="spellStart"/>
       <w:r>
         <w:rPr>
           <w:rFonts w:ascii="Verdana" w:hAnsi="Verdana"/>
@@ -6756,168 +7145,262 @@
           <w:sz w:val="17"/>
           <w:szCs w:val="17"/>
         </w:rPr>
+        <w:t>AwesomeSauce</w:t>
+      </w:r>
+      <w:proofErr w:type="spellEnd"/>
+      <w:r>
+        <w:rPr>
+          <w:rFonts w:ascii="Verdana" w:hAnsi="Verdana"/>
+          <w:i/>
+          <w:sz w:val="17"/>
+          <w:szCs w:val="17"/>
+        </w:rPr>
+        <w:t xml:space="preserve"> Game Engine</w:t>
+      </w:r>
+      <w:r>
+        <w:rPr>
+          <w:rFonts w:ascii="Verdana" w:hAnsi="Verdana"/>
+          <w:i/>
+          <w:sz w:val="17"/>
+          <w:szCs w:val="17"/>
+        </w:rPr>
+        <w:t xml:space="preserve"> </w:t>
+      </w:r>
+      <w:r>
+        <w:rPr>
+          <w:rFonts w:ascii="Verdana" w:hAnsi="Verdana"/>
+          <w:sz w:val="17"/>
+          <w:szCs w:val="17"/>
+        </w:rPr>
+        <w:t>by Huxtable (2017)</w:t>
+      </w:r>
+      <w:r>
+        <w:rPr>
+          <w:rFonts w:ascii="Verdana" w:hAnsi="Verdana"/>
+          <w:sz w:val="17"/>
+          <w:szCs w:val="17"/>
+        </w:rPr>
+        <w:t xml:space="preserve"> </w:t>
+      </w:r>
+      <w:r>
+        <w:rPr>
+          <w:rFonts w:ascii="Verdana" w:hAnsi="Verdana"/>
+          <w:sz w:val="17"/>
+          <w:szCs w:val="17"/>
+        </w:rPr>
+        <w:t>was used</w:t>
+      </w:r>
+      <w:r>
+        <w:rPr>
+          <w:rFonts w:ascii="Verdana" w:hAnsi="Verdana"/>
+          <w:sz w:val="17"/>
+          <w:szCs w:val="17"/>
+        </w:rPr>
+        <w:t xml:space="preserve">. </w:t>
+      </w:r>
+      <w:r>
+        <w:rPr>
+          <w:rFonts w:ascii="Verdana" w:hAnsi="Verdana"/>
+          <w:sz w:val="17"/>
+          <w:szCs w:val="17"/>
+        </w:rPr>
+        <w:t>This framework allows easy access to basic initialisation, update</w:t>
+      </w:r>
+      <w:r>
+        <w:rPr>
+          <w:rFonts w:ascii="Verdana" w:hAnsi="Verdana"/>
+          <w:sz w:val="17"/>
+          <w:szCs w:val="17"/>
+        </w:rPr>
+        <w:t>,</w:t>
+      </w:r>
+      <w:r>
+        <w:rPr>
+          <w:rFonts w:ascii="Verdana" w:hAnsi="Verdana"/>
+          <w:sz w:val="17"/>
+          <w:szCs w:val="17"/>
+        </w:rPr>
+        <w:t xml:space="preserve"> and render functions as well as event listeners for key presses and simple sprite handling.</w:t>
+      </w:r>
+      <w:r>
+        <w:rPr>
+          <w:rFonts w:ascii="Verdana" w:hAnsi="Verdana"/>
+          <w:sz w:val="17"/>
+          <w:szCs w:val="17"/>
+        </w:rPr>
+        <w:t xml:space="preserve"> </w:t>
+      </w:r>
+      <w:r>
+        <w:rPr>
+          <w:rFonts w:ascii="Verdana" w:hAnsi="Verdana"/>
+          <w:sz w:val="17"/>
+          <w:szCs w:val="17"/>
+        </w:rPr>
+        <w:t>S</w:t>
+      </w:r>
+      <w:r>
+        <w:rPr>
+          <w:rFonts w:ascii="Verdana" w:hAnsi="Verdana"/>
+          <w:sz w:val="17"/>
+          <w:szCs w:val="17"/>
+        </w:rPr>
+        <w:t xml:space="preserve">prites </w:t>
+      </w:r>
+      <w:r>
+        <w:rPr>
+          <w:rFonts w:ascii="Verdana" w:hAnsi="Verdana"/>
+          <w:sz w:val="17"/>
+          <w:szCs w:val="17"/>
+        </w:rPr>
+        <w:t xml:space="preserve">were first created </w:t>
+      </w:r>
+      <w:r>
+        <w:rPr>
+          <w:rFonts w:ascii="Verdana" w:hAnsi="Verdana"/>
+          <w:sz w:val="17"/>
+          <w:szCs w:val="17"/>
+        </w:rPr>
+        <w:t>for both the foreground and background of the game</w:t>
+      </w:r>
+      <w:r>
+        <w:rPr>
+          <w:rFonts w:ascii="Verdana" w:hAnsi="Verdana"/>
+          <w:sz w:val="17"/>
+          <w:szCs w:val="17"/>
+        </w:rPr>
+        <w:t>, which</w:t>
+      </w:r>
+      <w:r>
+        <w:rPr>
+          <w:rFonts w:ascii="Verdana" w:hAnsi="Verdana"/>
+          <w:sz w:val="17"/>
+          <w:szCs w:val="17"/>
+        </w:rPr>
+        <w:t xml:space="preserve"> were</w:t>
+      </w:r>
+      <w:r>
+        <w:rPr>
+          <w:rFonts w:ascii="Verdana" w:hAnsi="Verdana"/>
+          <w:sz w:val="17"/>
+          <w:szCs w:val="17"/>
+        </w:rPr>
+        <w:t xml:space="preserve"> planned to </w:t>
+      </w:r>
+      <w:r>
+        <w:rPr>
+          <w:rFonts w:ascii="Verdana" w:hAnsi="Verdana"/>
+          <w:sz w:val="17"/>
+          <w:szCs w:val="17"/>
+        </w:rPr>
+        <w:t xml:space="preserve">be </w:t>
+      </w:r>
+      <w:r>
+        <w:rPr>
+          <w:rFonts w:ascii="Verdana" w:hAnsi="Verdana"/>
+          <w:sz w:val="17"/>
+          <w:szCs w:val="17"/>
+        </w:rPr>
+        <w:t>use</w:t>
+      </w:r>
+      <w:r>
+        <w:rPr>
+          <w:rFonts w:ascii="Verdana" w:hAnsi="Verdana"/>
+          <w:sz w:val="17"/>
+          <w:szCs w:val="17"/>
+        </w:rPr>
+        <w:t xml:space="preserve">d </w:t>
+      </w:r>
+      <w:r>
+        <w:rPr>
+          <w:rFonts w:ascii="Verdana" w:hAnsi="Verdana"/>
+          <w:sz w:val="17"/>
+          <w:szCs w:val="17"/>
+        </w:rPr>
+        <w:t xml:space="preserve">across all three implementations. Importing these assets was easy as </w:t>
+      </w:r>
+      <w:r>
+        <w:rPr>
+          <w:rFonts w:ascii="Verdana" w:hAnsi="Verdana"/>
+          <w:i/>
+          <w:sz w:val="17"/>
+          <w:szCs w:val="17"/>
+        </w:rPr>
         <w:t>ASGE</w:t>
       </w:r>
       <w:r>
         <w:rPr>
           <w:rFonts w:ascii="Verdana" w:hAnsi="Verdana"/>
+          <w:sz w:val="17"/>
+          <w:szCs w:val="17"/>
+        </w:rPr>
+        <w:t xml:space="preserve"> uses a framework known as </w:t>
+      </w:r>
+      <w:r>
+        <w:rPr>
+          <w:rFonts w:ascii="Verdana" w:hAnsi="Verdana"/>
+          <w:sz w:val="17"/>
+          <w:szCs w:val="17"/>
+        </w:rPr>
+        <w:t>‘</w:t>
+      </w:r>
+      <w:proofErr w:type="spellStart"/>
+      <w:r>
+        <w:rPr>
+          <w:rFonts w:ascii="Verdana" w:hAnsi="Verdana"/>
           <w:i/>
           <w:sz w:val="17"/>
           <w:szCs w:val="17"/>
         </w:rPr>
-        <w:t xml:space="preserve"> </w:t>
-      </w:r>
-      <w:r>
-        <w:rPr>
-          <w:rFonts w:ascii="Verdana" w:hAnsi="Verdana"/>
-          <w:sz w:val="17"/>
-          <w:szCs w:val="17"/>
-        </w:rPr>
-        <w:t>by Huxtable (2017)</w:t>
-      </w:r>
-      <w:r>
-        <w:rPr>
-          <w:rFonts w:ascii="Verdana" w:hAnsi="Verdana"/>
-          <w:sz w:val="17"/>
-          <w:szCs w:val="17"/>
-        </w:rPr>
-        <w:t xml:space="preserve"> </w:t>
-      </w:r>
-      <w:r>
-        <w:rPr>
-          <w:rFonts w:ascii="Verdana" w:hAnsi="Verdana"/>
-          <w:sz w:val="17"/>
-          <w:szCs w:val="17"/>
-        </w:rPr>
-        <w:t>was used</w:t>
-      </w:r>
-      <w:r>
-        <w:rPr>
-          <w:rFonts w:ascii="Verdana" w:hAnsi="Verdana"/>
-          <w:sz w:val="17"/>
-          <w:szCs w:val="17"/>
-        </w:rPr>
-        <w:t xml:space="preserve">. </w:t>
-      </w:r>
-      <w:r>
-        <w:rPr>
-          <w:rFonts w:ascii="Verdana" w:hAnsi="Verdana"/>
-          <w:sz w:val="17"/>
-          <w:szCs w:val="17"/>
-        </w:rPr>
-        <w:t>This framework allows easy access to basic initialisation, update</w:t>
-      </w:r>
-      <w:r>
-        <w:rPr>
-          <w:rFonts w:ascii="Verdana" w:hAnsi="Verdana"/>
-          <w:sz w:val="17"/>
-          <w:szCs w:val="17"/>
-        </w:rPr>
-        <w:t>,</w:t>
-      </w:r>
-      <w:r>
-        <w:rPr>
-          <w:rFonts w:ascii="Verdana" w:hAnsi="Verdana"/>
-          <w:sz w:val="17"/>
-          <w:szCs w:val="17"/>
-        </w:rPr>
-        <w:t xml:space="preserve"> and render functions as well as event listeners for key presses and simple sprite handling.</w:t>
-      </w:r>
-      <w:r>
-        <w:rPr>
-          <w:rFonts w:ascii="Verdana" w:hAnsi="Verdana"/>
-          <w:sz w:val="17"/>
-          <w:szCs w:val="17"/>
-        </w:rPr>
-        <w:t xml:space="preserve"> </w:t>
-      </w:r>
-      <w:r>
-        <w:rPr>
-          <w:rFonts w:ascii="Verdana" w:hAnsi="Verdana"/>
-          <w:sz w:val="17"/>
-          <w:szCs w:val="17"/>
-        </w:rPr>
-        <w:t>S</w:t>
-      </w:r>
-      <w:r>
-        <w:rPr>
-          <w:rFonts w:ascii="Verdana" w:hAnsi="Verdana"/>
-          <w:sz w:val="17"/>
-          <w:szCs w:val="17"/>
-        </w:rPr>
-        <w:t xml:space="preserve">prites </w:t>
-      </w:r>
-      <w:r>
-        <w:rPr>
-          <w:rFonts w:ascii="Verdana" w:hAnsi="Verdana"/>
-          <w:sz w:val="17"/>
-          <w:szCs w:val="17"/>
-        </w:rPr>
-        <w:t xml:space="preserve">were first created </w:t>
-      </w:r>
-      <w:r>
-        <w:rPr>
-          <w:rFonts w:ascii="Verdana" w:hAnsi="Verdana"/>
-          <w:sz w:val="17"/>
-          <w:szCs w:val="17"/>
-        </w:rPr>
-        <w:t>for both the foreground and background of the game</w:t>
-      </w:r>
-      <w:r>
-        <w:rPr>
-          <w:rFonts w:ascii="Verdana" w:hAnsi="Verdana"/>
-          <w:sz w:val="17"/>
-          <w:szCs w:val="17"/>
-        </w:rPr>
-        <w:t>, which</w:t>
-      </w:r>
-      <w:r>
-        <w:rPr>
-          <w:rFonts w:ascii="Verdana" w:hAnsi="Verdana"/>
-          <w:sz w:val="17"/>
-          <w:szCs w:val="17"/>
-        </w:rPr>
-        <w:t xml:space="preserve"> were</w:t>
-      </w:r>
-      <w:r>
-        <w:rPr>
-          <w:rFonts w:ascii="Verdana" w:hAnsi="Verdana"/>
-          <w:sz w:val="17"/>
-          <w:szCs w:val="17"/>
-        </w:rPr>
-        <w:t xml:space="preserve"> planned to </w:t>
-      </w:r>
-      <w:r>
-        <w:rPr>
-          <w:rFonts w:ascii="Verdana" w:hAnsi="Verdana"/>
-          <w:sz w:val="17"/>
-          <w:szCs w:val="17"/>
-        </w:rPr>
-        <w:t xml:space="preserve">be </w:t>
-      </w:r>
-      <w:r>
-        <w:rPr>
-          <w:rFonts w:ascii="Verdana" w:hAnsi="Verdana"/>
-          <w:sz w:val="17"/>
-          <w:szCs w:val="17"/>
-        </w:rPr>
-        <w:t>use</w:t>
-      </w:r>
-      <w:r>
-        <w:rPr>
-          <w:rFonts w:ascii="Verdana" w:hAnsi="Verdana"/>
-          <w:sz w:val="17"/>
-          <w:szCs w:val="17"/>
-        </w:rPr>
-        <w:t xml:space="preserve">d </w:t>
-      </w:r>
-      <w:r>
-        <w:rPr>
-          <w:rFonts w:ascii="Verdana" w:hAnsi="Verdana"/>
-          <w:sz w:val="17"/>
-          <w:szCs w:val="17"/>
-        </w:rPr>
-        <w:t xml:space="preserve">across all three implementations. Importing these assets was easy as </w:t>
+        <w:t>FileIO</w:t>
+      </w:r>
+      <w:proofErr w:type="spellEnd"/>
+      <w:r>
+        <w:rPr>
+          <w:rFonts w:ascii="Verdana" w:hAnsi="Verdana"/>
+          <w:sz w:val="17"/>
+          <w:szCs w:val="17"/>
+        </w:rPr>
+        <w:t>’</w:t>
+      </w:r>
+      <w:r>
+        <w:rPr>
+          <w:rFonts w:ascii="Verdana" w:hAnsi="Verdana"/>
+          <w:sz w:val="17"/>
+          <w:szCs w:val="17"/>
+        </w:rPr>
+        <w:t xml:space="preserve"> which produces a virtual filesystem from a compressed archive file at game initialisation</w:t>
+      </w:r>
+      <w:r>
+        <w:rPr>
+          <w:rFonts w:ascii="Verdana" w:hAnsi="Verdana"/>
+          <w:sz w:val="17"/>
+          <w:szCs w:val="17"/>
+        </w:rPr>
+        <w:t>. F</w:t>
+      </w:r>
+      <w:r>
+        <w:rPr>
+          <w:rFonts w:ascii="Verdana" w:hAnsi="Verdana"/>
+          <w:sz w:val="17"/>
+          <w:szCs w:val="17"/>
+        </w:rPr>
+        <w:t>rom this filesystem, assets are read</w:t>
+      </w:r>
+      <w:r>
+        <w:rPr>
+          <w:rFonts w:ascii="Verdana" w:hAnsi="Verdana"/>
+          <w:sz w:val="17"/>
+          <w:szCs w:val="17"/>
+        </w:rPr>
+        <w:t>-in</w:t>
+      </w:r>
+      <w:r>
+        <w:rPr>
+          <w:rFonts w:ascii="Verdana" w:hAnsi="Verdana"/>
+          <w:sz w:val="17"/>
+          <w:szCs w:val="17"/>
+        </w:rPr>
+        <w:t xml:space="preserve"> and </w:t>
       </w:r>
       <w:r>
         <w:rPr>
@@ -6934,15 +7417,68 @@
           <w:sz w:val="17"/>
           <w:szCs w:val="17"/>
         </w:rPr>
-        <w:t xml:space="preserve"> uses a framework known as </w:t>
-      </w:r>
-      <w:r>
-        <w:rPr>
-          <w:rFonts w:ascii="Verdana" w:hAnsi="Verdana"/>
-          <w:sz w:val="17"/>
-          <w:szCs w:val="17"/>
-        </w:rPr>
-        <w:t>‘</w:t>
+        <w:t xml:space="preserve"> allows support for </w:t>
+      </w:r>
+      <w:proofErr w:type="gramStart"/>
+      <w:r>
+        <w:rPr>
+          <w:rFonts w:ascii="Verdana" w:hAnsi="Verdana"/>
+          <w:sz w:val="17"/>
+          <w:szCs w:val="17"/>
+        </w:rPr>
+        <w:t>a number of</w:t>
+      </w:r>
+      <w:proofErr w:type="gramEnd"/>
+      <w:r>
+        <w:rPr>
+          <w:rFonts w:ascii="Verdana" w:hAnsi="Verdana"/>
+          <w:sz w:val="17"/>
+          <w:szCs w:val="17"/>
+        </w:rPr>
+        <w:t xml:space="preserve"> popular file formats. </w:t>
+      </w:r>
+      <w:r>
+        <w:rPr>
+          <w:rFonts w:ascii="Verdana" w:hAnsi="Verdana"/>
+          <w:sz w:val="17"/>
+          <w:szCs w:val="17"/>
+        </w:rPr>
+        <w:t>If w</w:t>
+      </w:r>
+      <w:r>
+        <w:rPr>
+          <w:rFonts w:ascii="Verdana" w:hAnsi="Verdana"/>
+          <w:sz w:val="17"/>
+          <w:szCs w:val="17"/>
+        </w:rPr>
+        <w:t xml:space="preserve">orking with just OpenGL itself, there are </w:t>
+      </w:r>
+      <w:proofErr w:type="gramStart"/>
+      <w:r>
+        <w:rPr>
+          <w:rFonts w:ascii="Verdana" w:hAnsi="Verdana"/>
+          <w:sz w:val="17"/>
+          <w:szCs w:val="17"/>
+        </w:rPr>
+        <w:t>a number of</w:t>
+      </w:r>
+      <w:proofErr w:type="gramEnd"/>
+      <w:r>
+        <w:rPr>
+          <w:rFonts w:ascii="Verdana" w:hAnsi="Verdana"/>
+          <w:sz w:val="17"/>
+          <w:szCs w:val="17"/>
+        </w:rPr>
+        <w:t xml:space="preserve"> libraries such as </w:t>
+      </w:r>
+      <w:r>
+        <w:rPr>
+          <w:rFonts w:ascii="Verdana" w:hAnsi="Verdana"/>
+          <w:i/>
+          <w:sz w:val="17"/>
+          <w:szCs w:val="17"/>
+        </w:rPr>
+        <w:t>’</w:t>
       </w:r>
       <w:proofErr w:type="spellStart"/>
       <w:r>
@@ -6952,12 +7488,22 @@
           <w:sz w:val="17"/>
           <w:szCs w:val="17"/>
         </w:rPr>
-        <w:t>FileIO</w:t>
+        <w:t>l</w:t>
+      </w:r>
+      <w:r>
+        <w:rPr>
+          <w:rFonts w:ascii="Verdana" w:hAnsi="Verdana"/>
+          <w:i/>
+          <w:sz w:val="17"/>
+          <w:szCs w:val="17"/>
+        </w:rPr>
+        <w:t>ibjpg</w:t>
       </w:r>
       <w:proofErr w:type="spellEnd"/>
       <w:r>
         <w:rPr>
           <w:rFonts w:ascii="Verdana" w:hAnsi="Verdana"/>
+          <w:i/>
           <w:sz w:val="17"/>
           <w:szCs w:val="17"/>
         </w:rPr>
@@ -6969,40 +7515,9 @@
           <w:sz w:val="17"/>
           <w:szCs w:val="17"/>
         </w:rPr>
-        <w:t xml:space="preserve"> which produces a virtual filesystem from a compressed archive file at game initialisation</w:t>
-      </w:r>
-      <w:r>
-        <w:rPr>
-          <w:rFonts w:ascii="Verdana" w:hAnsi="Verdana"/>
-          <w:sz w:val="17"/>
-          <w:szCs w:val="17"/>
-        </w:rPr>
-        <w:t>. F</w:t>
-      </w:r>
-      <w:r>
-        <w:rPr>
-          <w:rFonts w:ascii="Verdana" w:hAnsi="Verdana"/>
-          <w:sz w:val="17"/>
-          <w:szCs w:val="17"/>
-        </w:rPr>
-        <w:t>rom this filesystem, assets are read</w:t>
-      </w:r>
-      <w:r>
-        <w:rPr>
-          <w:rFonts w:ascii="Verdana" w:hAnsi="Verdana"/>
-          <w:sz w:val="17"/>
-          <w:szCs w:val="17"/>
-        </w:rPr>
-        <w:t>-in</w:t>
-      </w:r>
-      <w:r>
-        <w:rPr>
-          <w:rFonts w:ascii="Verdana" w:hAnsi="Verdana"/>
-          <w:sz w:val="17"/>
-          <w:szCs w:val="17"/>
-        </w:rPr>
-        <w:t xml:space="preserve"> and </w:t>
-      </w:r>
+        <w:t xml:space="preserve"> and ’</w:t>
+      </w:r>
+      <w:proofErr w:type="spellStart"/>
       <w:r>
         <w:rPr>
           <w:rFonts w:ascii="Verdana" w:hAnsi="Verdana"/>
@@ -7010,68 +7525,9 @@
           <w:sz w:val="17"/>
           <w:szCs w:val="17"/>
         </w:rPr>
-        <w:t>ASGE</w:t>
-      </w:r>
-      <w:r>
-        <w:rPr>
-          <w:rFonts w:ascii="Verdana" w:hAnsi="Verdana"/>
-          <w:sz w:val="17"/>
-          <w:szCs w:val="17"/>
-        </w:rPr>
-        <w:t xml:space="preserve"> allows support for </w:t>
-      </w:r>
-      <w:proofErr w:type="gramStart"/>
-      <w:r>
-        <w:rPr>
-          <w:rFonts w:ascii="Verdana" w:hAnsi="Verdana"/>
-          <w:sz w:val="17"/>
-          <w:szCs w:val="17"/>
-        </w:rPr>
-        <w:t>a number of</w:t>
-      </w:r>
-      <w:proofErr w:type="gramEnd"/>
-      <w:r>
-        <w:rPr>
-          <w:rFonts w:ascii="Verdana" w:hAnsi="Verdana"/>
-          <w:sz w:val="17"/>
-          <w:szCs w:val="17"/>
-        </w:rPr>
-        <w:t xml:space="preserve"> popular file formats. </w:t>
-      </w:r>
-      <w:r>
-        <w:rPr>
-          <w:rFonts w:ascii="Verdana" w:hAnsi="Verdana"/>
-          <w:sz w:val="17"/>
-          <w:szCs w:val="17"/>
-        </w:rPr>
-        <w:t>If w</w:t>
-      </w:r>
-      <w:r>
-        <w:rPr>
-          <w:rFonts w:ascii="Verdana" w:hAnsi="Verdana"/>
-          <w:sz w:val="17"/>
-          <w:szCs w:val="17"/>
-        </w:rPr>
-        <w:t xml:space="preserve">orking with just OpenGL itself, there are </w:t>
-      </w:r>
-      <w:proofErr w:type="gramStart"/>
-      <w:r>
-        <w:rPr>
-          <w:rFonts w:ascii="Verdana" w:hAnsi="Verdana"/>
-          <w:sz w:val="17"/>
-          <w:szCs w:val="17"/>
-        </w:rPr>
-        <w:t>a number of</w:t>
-      </w:r>
-      <w:proofErr w:type="gramEnd"/>
-      <w:r>
-        <w:rPr>
-          <w:rFonts w:ascii="Verdana" w:hAnsi="Verdana"/>
-          <w:sz w:val="17"/>
-          <w:szCs w:val="17"/>
-        </w:rPr>
-        <w:t xml:space="preserve"> libraries such as </w:t>
-      </w:r>
+        <w:t>lodepng</w:t>
+      </w:r>
+      <w:proofErr w:type="spellEnd"/>
       <w:r>
         <w:rPr>
           <w:rFonts w:ascii="Verdana" w:hAnsi="Verdana"/>
@@ -7081,63 +7537,6 @@
         </w:rPr>
         <w:t>’</w:t>
       </w:r>
-      <w:proofErr w:type="spellStart"/>
-      <w:r>
-        <w:rPr>
-          <w:rFonts w:ascii="Verdana" w:hAnsi="Verdana"/>
-          <w:i/>
-          <w:sz w:val="17"/>
-          <w:szCs w:val="17"/>
-        </w:rPr>
-        <w:t>l</w:t>
-      </w:r>
-      <w:r>
-        <w:rPr>
-          <w:rFonts w:ascii="Verdana" w:hAnsi="Verdana"/>
-          <w:i/>
-          <w:sz w:val="17"/>
-          <w:szCs w:val="17"/>
-        </w:rPr>
-        <w:t>ibjpg</w:t>
-      </w:r>
-      <w:proofErr w:type="spellEnd"/>
-      <w:r>
-        <w:rPr>
-          <w:rFonts w:ascii="Verdana" w:hAnsi="Verdana"/>
-          <w:i/>
-          <w:sz w:val="17"/>
-          <w:szCs w:val="17"/>
-        </w:rPr>
-        <w:t>’</w:t>
-      </w:r>
-      <w:r>
-        <w:rPr>
-          <w:rFonts w:ascii="Verdana" w:hAnsi="Verdana"/>
-          <w:sz w:val="17"/>
-          <w:szCs w:val="17"/>
-        </w:rPr>
-        <w:t xml:space="preserve"> and ’</w:t>
-      </w:r>
-      <w:proofErr w:type="spellStart"/>
-      <w:r>
-        <w:rPr>
-          <w:rFonts w:ascii="Verdana" w:hAnsi="Verdana"/>
-          <w:i/>
-          <w:sz w:val="17"/>
-          <w:szCs w:val="17"/>
-        </w:rPr>
-        <w:t>lodepng</w:t>
-      </w:r>
-      <w:proofErr w:type="spellEnd"/>
-      <w:r>
-        <w:rPr>
-          <w:rFonts w:ascii="Verdana" w:hAnsi="Verdana"/>
-          <w:i/>
-          <w:sz w:val="17"/>
-          <w:szCs w:val="17"/>
-        </w:rPr>
-        <w:t>’</w:t>
-      </w:r>
       <w:r>
         <w:rPr>
           <w:rFonts w:ascii="Verdana" w:hAnsi="Verdana"/>
@@ -7160,7 +7559,23 @@
           <w:sz w:val="17"/>
           <w:szCs w:val="17"/>
         </w:rPr>
-        <w:t>basic support to load images into engine memory for use</w:t>
+        <w:t>basic support to load images into engine</w:t>
+      </w:r>
+      <w:r>
+        <w:rPr>
+          <w:rFonts w:ascii="Verdana" w:hAnsi="Verdana"/>
+          <w:sz w:val="17"/>
+          <w:szCs w:val="17"/>
+        </w:rPr>
+        <w:t>’s</w:t>
+      </w:r>
+      <w:r>
+        <w:rPr>
+          <w:rFonts w:ascii="Verdana" w:hAnsi="Verdana"/>
+          <w:sz w:val="17"/>
+          <w:szCs w:val="17"/>
+        </w:rPr>
+        <w:t xml:space="preserve"> memory for use</w:t>
       </w:r>
       <w:r>
         <w:rPr>
@@ -8105,15 +8520,31 @@
           <w:sz w:val="17"/>
           <w:szCs w:val="17"/>
         </w:rPr>
-        <w:t xml:space="preserve"> provides, also h</w:t>
-      </w:r>
-      <w:r>
-        <w:rPr>
-          <w:rFonts w:ascii="Verdana" w:hAnsi="Verdana"/>
-          <w:sz w:val="17"/>
-          <w:szCs w:val="17"/>
-        </w:rPr>
-        <w:t>aving to manually manage the input’s character array allows you greater flexibility with memory management and what action is given to certain inputs.</w:t>
+        <w:t xml:space="preserve"> provides, </w:t>
+      </w:r>
+      <w:r>
+        <w:rPr>
+          <w:rFonts w:ascii="Verdana" w:hAnsi="Verdana"/>
+          <w:sz w:val="17"/>
+          <w:szCs w:val="17"/>
+        </w:rPr>
+        <w:t>manually manag</w:t>
+      </w:r>
+      <w:r>
+        <w:rPr>
+          <w:rFonts w:ascii="Verdana" w:hAnsi="Verdana"/>
+          <w:sz w:val="17"/>
+          <w:szCs w:val="17"/>
+        </w:rPr>
+        <w:t>ing</w:t>
+      </w:r>
+      <w:r>
+        <w:rPr>
+          <w:rFonts w:ascii="Verdana" w:hAnsi="Verdana"/>
+          <w:sz w:val="17"/>
+          <w:szCs w:val="17"/>
+        </w:rPr>
+        <w:t xml:space="preserve"> the input character array allows you greater flexibility with memory management and what action is given to certain inputs.</w:t>
       </w:r>
     </w:p>
     <w:p>
@@ -8385,15 +8816,23 @@
           <w:sz w:val="17"/>
           <w:szCs w:val="17"/>
         </w:rPr>
-        <w:t xml:space="preserve"> This functionality may have to be changed if the script was used in another </w:t>
-      </w:r>
-      <w:r>
-        <w:rPr>
-          <w:rFonts w:ascii="Verdana" w:hAnsi="Verdana"/>
-          <w:sz w:val="17"/>
-          <w:szCs w:val="17"/>
-        </w:rPr>
-        <w:t xml:space="preserve">low-level </w:t>
+        <w:t xml:space="preserve"> This functionality may have to be changed if the script was used in </w:t>
+      </w:r>
+      <w:r>
+        <w:rPr>
+          <w:rFonts w:ascii="Verdana" w:hAnsi="Verdana"/>
+          <w:sz w:val="17"/>
+          <w:szCs w:val="17"/>
+        </w:rPr>
+        <w:t>a different</w:t>
+      </w:r>
+      <w:r>
+        <w:rPr>
+          <w:rFonts w:ascii="Verdana" w:hAnsi="Verdana"/>
+          <w:sz w:val="17"/>
+          <w:szCs w:val="17"/>
+        </w:rPr>
+        <w:t xml:space="preserve"> </w:t>
       </w:r>
       <w:r>
         <w:rPr>
@@ -8500,13 +8939,13 @@
         <mc:AlternateContent>
           <mc:Choice Requires="wps">
             <w:drawing>
-              <wp:anchor distT="0" distB="0" distL="114300" distR="114300" simplePos="0" relativeHeight="251692032" behindDoc="1" locked="0" layoutInCell="1" allowOverlap="1" wp14:anchorId="6235A4C1" wp14:editId="57BBDDBD">
+              <wp:anchor distT="0" distB="0" distL="114300" distR="114300" simplePos="0" relativeHeight="251692032" behindDoc="1" locked="0" layoutInCell="1" allowOverlap="1" wp14:anchorId="6235A4C1" wp14:editId="365613CB">
                 <wp:simplePos x="0" y="0"/>
-                <wp:positionH relativeFrom="column">
-                  <wp:posOffset>4574540</wp:posOffset>
+                <wp:positionH relativeFrom="margin">
+                  <wp:align>right</wp:align>
                 </wp:positionH>
                 <wp:positionV relativeFrom="paragraph">
-                  <wp:posOffset>474345</wp:posOffset>
+                  <wp:posOffset>313690</wp:posOffset>
                 </wp:positionV>
                 <wp:extent cx="2069465" cy="332740"/>
                 <wp:effectExtent l="0" t="0" r="6985" b="0"/>
@@ -8581,7 +9020,11 @@
           </mc:Choice>
           <mc:Fallback>
             <w:pict>
-              <v:shape w14:anchorId="6235A4C1" id="Text Box 22" o:spid="_x0000_s1035" type="#_x0000_t202" style="position:absolute;margin-left:360.2pt;margin-top:37.35pt;width:162.95pt;height:26.2pt;z-index:-251624448;visibility:visible;mso-wrap-style:square;mso-height-percent:0;mso-wrap-distance-left:9pt;mso-wrap-distance-top:0;mso-wrap-distance-right:9pt;mso-wrap-distance-bottom:0;mso-position-horizontal:absolute;mso-position-horizontal-relative:text;mso-position-vertical:absolute;mso-position-vertical-relative:text;mso-height-percent:0;mso-height-relative:margin;v-text-anchor:top" o:gfxdata="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" stroked="f">
+              <v:shapetype w14:anchorId="6235A4C1" id="_x0000_t202" coordsize="21600,21600" o:spt="202" path="m,l,21600r21600,l21600,xe">
+                <v:stroke joinstyle="miter"/>
+                <v:path gradientshapeok="t" o:connecttype="rect"/>
+              </v:shapetype>
+              <v:shape id="Text Box 22" o:spid="_x0000_s1035" type="#_x0000_t202" style="position:absolute;margin-left:111.75pt;margin-top:24.7pt;width:162.95pt;height:26.2pt;z-index:-251624448;visibility:visible;mso-wrap-style:square;mso-height-percent:0;mso-wrap-distance-left:9pt;mso-wrap-distance-top:0;mso-wrap-distance-right:9pt;mso-wrap-distance-bottom:0;mso-position-horizontal:right;mso-position-horizontal-relative:margin;mso-position-vertical:absolute;mso-position-vertical-relative:text;mso-height-percent:0;mso-height-relative:margin;v-text-anchor:top" o:gfxdata="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" stroked="f">
                 <v:textbox inset="0,0,0,0">
                   <w:txbxContent>
                     <w:p>
@@ -8606,7 +9049,7 @@
                     </w:p>
                   </w:txbxContent>
                 </v:textbox>
-                <w10:wrap type="tight"/>
+                <w10:wrap type="tight" anchorx="margin"/>
               </v:shape>
             </w:pict>
           </mc:Fallback>
@@ -8876,7 +9319,15 @@
           <w:sz w:val="17"/>
           <w:szCs w:val="17"/>
         </w:rPr>
-        <w:t>Microsoft Visual Studio</w:t>
+        <w:t>Visual Studio</w:t>
+      </w:r>
+      <w:r>
+        <w:rPr>
+          <w:rFonts w:ascii="Verdana" w:hAnsi="Verdana"/>
+          <w:sz w:val="17"/>
+          <w:szCs w:val="17"/>
+        </w:rPr>
+        <w:t xml:space="preserve"> by Microsoft (1997)</w:t>
       </w:r>
       <w:r>
         <w:rPr>
@@ -8956,6 +9407,14 @@
           <w:szCs w:val="17"/>
         </w:rPr>
         <w:t>’</w:t>
+      </w:r>
+      <w:r>
+        <w:rPr>
+          <w:rFonts w:ascii="Verdana" w:hAnsi="Verdana"/>
+          <w:sz w:val="17"/>
+          <w:szCs w:val="17"/>
+        </w:rPr>
+        <w:t xml:space="preserve"> by Gebhardt (2001)</w:t>
       </w:r>
       <w:r>
         <w:rPr>
@@ -11093,7 +11552,25 @@
           <w:sz w:val="17"/>
           <w:szCs w:val="17"/>
         </w:rPr>
-        <w:t xml:space="preserve">realised that the solution is simple… utilise the 3D environment and have the text adventure placed within it, </w:t>
+        <w:t>realised that the solution is simple</w:t>
+      </w:r>
+      <w:r>
+        <w:rPr>
+          <w:rFonts w:ascii="Verdana" w:hAnsi="Verdana"/>
+          <w:color w:val="000000" w:themeColor="text1"/>
+          <w:sz w:val="17"/>
+          <w:szCs w:val="17"/>
+        </w:rPr>
+        <w:t xml:space="preserve"> -</w:t>
+      </w:r>
+      <w:r>
+        <w:rPr>
+          <w:rFonts w:ascii="Verdana" w:hAnsi="Verdana"/>
+          <w:color w:val="000000" w:themeColor="text1"/>
+          <w:sz w:val="17"/>
+          <w:szCs w:val="17"/>
+        </w:rPr>
+        <w:t xml:space="preserve"> utilise the 3D environment and have the text adventure placed within it, </w:t>
       </w:r>
       <w:proofErr w:type="gramStart"/>
       <w:r>
@@ -11933,7 +12410,25 @@
           <w:sz w:val="17"/>
           <w:szCs w:val="17"/>
         </w:rPr>
-        <w:t xml:space="preserve">. As default, Unreal doesn’t have built in support for parsing JSON files which was an issue for reading the logic from </w:t>
+        <w:t xml:space="preserve">. As default, Unreal doesn’t have built in support for parsing JSON files </w:t>
+      </w:r>
+      <w:r>
+        <w:rPr>
+          <w:rFonts w:ascii="Verdana" w:hAnsi="Verdana"/>
+          <w:color w:val="000000" w:themeColor="text1"/>
+          <w:sz w:val="17"/>
+          <w:szCs w:val="17"/>
+        </w:rPr>
+        <w:t xml:space="preserve">in Blueprint </w:t>
+      </w:r>
+      <w:r>
+        <w:rPr>
+          <w:rFonts w:ascii="Verdana" w:hAnsi="Verdana"/>
+          <w:color w:val="000000" w:themeColor="text1"/>
+          <w:sz w:val="17"/>
+          <w:szCs w:val="17"/>
+        </w:rPr>
+        <w:t xml:space="preserve">which was an issue for reading the logic from </w:t>
       </w:r>
       <w:r>
         <w:rPr>
@@ -12174,7 +12669,7 @@
           <w:sz w:val="17"/>
           <w:szCs w:val="17"/>
         </w:rPr>
-        <w:t>hat this</w:t>
+        <w:t xml:space="preserve">hat </w:t>
       </w:r>
       <w:r>
         <w:rPr>
@@ -12183,6 +12678,24 @@
           <w:sz w:val="17"/>
           <w:szCs w:val="17"/>
         </w:rPr>
+        <w:t xml:space="preserve">said, </w:t>
+      </w:r>
+      <w:r>
+        <w:rPr>
+          <w:rFonts w:ascii="Verdana" w:hAnsi="Verdana"/>
+          <w:color w:val="000000" w:themeColor="text1"/>
+          <w:sz w:val="17"/>
+          <w:szCs w:val="17"/>
+        </w:rPr>
+        <w:t>this</w:t>
+      </w:r>
+      <w:r>
+        <w:rPr>
+          <w:rFonts w:ascii="Verdana" w:hAnsi="Verdana"/>
+          <w:color w:val="000000" w:themeColor="text1"/>
+          <w:sz w:val="17"/>
+          <w:szCs w:val="17"/>
+        </w:rPr>
         <w:t xml:space="preserve"> confusion</w:t>
       </w:r>
       <w:r>
@@ -12201,7 +12714,7 @@
           <w:sz w:val="17"/>
           <w:szCs w:val="17"/>
         </w:rPr>
-        <w:t xml:space="preserve"> text adventure logic editor tool,</w:t>
+        <w:t xml:space="preserve"> text adventure logic editor tool</w:t>
       </w:r>
       <w:r>
         <w:rPr>
@@ -12282,7 +12795,25 @@
           <w:sz w:val="17"/>
           <w:szCs w:val="17"/>
         </w:rPr>
-        <w:t xml:space="preserve"> node names alongside </w:t>
+        <w:t xml:space="preserve"> node names alongside</w:t>
+      </w:r>
+      <w:r>
+        <w:rPr>
+          <w:rFonts w:ascii="Verdana" w:hAnsi="Verdana"/>
+          <w:color w:val="000000" w:themeColor="text1"/>
+          <w:sz w:val="17"/>
+          <w:szCs w:val="17"/>
+        </w:rPr>
+        <w:t xml:space="preserve"> detailed</w:t>
+      </w:r>
+      <w:r>
+        <w:rPr>
+          <w:rFonts w:ascii="Verdana" w:hAnsi="Verdana"/>
+          <w:color w:val="000000" w:themeColor="text1"/>
+          <w:sz w:val="17"/>
+          <w:szCs w:val="17"/>
+        </w:rPr>
+        <w:t xml:space="preserve"> </w:t>
       </w:r>
       <w:r>
         <w:rPr>
@@ -13773,7 +14304,23 @@
           <w:sz w:val="17"/>
           <w:szCs w:val="17"/>
         </w:rPr>
-        <w:t xml:space="preserve"> Another success of the implementation is the support of 3D with Unreal Engine, something that is unexpected of a typical text adventure experience.</w:t>
+        <w:t xml:space="preserve"> Another success of the implementation</w:t>
+      </w:r>
+      <w:r>
+        <w:rPr>
+          <w:rFonts w:ascii="Verdana" w:hAnsi="Verdana"/>
+          <w:sz w:val="17"/>
+          <w:szCs w:val="17"/>
+        </w:rPr>
+        <w:t>s</w:t>
+      </w:r>
+      <w:r>
+        <w:rPr>
+          <w:rFonts w:ascii="Verdana" w:hAnsi="Verdana"/>
+          <w:sz w:val="17"/>
+          <w:szCs w:val="17"/>
+        </w:rPr>
+        <w:t xml:space="preserve"> is the support of 3D with Unreal Engine, something that is unexpected of a typical text adventure experience.</w:t>
       </w:r>
     </w:p>
     <w:p>
@@ -15071,16 +15618,14 @@
         </w:rPr>
         <w:t xml:space="preserve"> its features – including the UI, in 2D or 3D. Let alone its easy </w:t>
       </w:r>
-      <w:proofErr w:type="spellStart"/>
-      <w:r>
-        <w:rPr>
-          <w:rFonts w:ascii="Verdana" w:hAnsi="Verdana"/>
-          <w:sz w:val="17"/>
-          <w:szCs w:val="17"/>
-        </w:rPr>
-        <w:t>reuseability</w:t>
-      </w:r>
-      <w:proofErr w:type="spellEnd"/>
+      <w:r>
+        <w:rPr>
+          <w:rFonts w:ascii="Verdana" w:hAnsi="Verdana"/>
+          <w:sz w:val="17"/>
+          <w:szCs w:val="17"/>
+        </w:rPr>
+        <w:t>reusability</w:t>
+      </w:r>
       <w:r>
         <w:rPr>
           <w:rFonts w:ascii="Verdana" w:hAnsi="Verdana"/>
@@ -15120,7 +15665,23 @@
           <w:sz w:val="17"/>
           <w:szCs w:val="17"/>
         </w:rPr>
-        <w:t xml:space="preserve"> the input field in the Unity implementation just makes the experience feel more natural and less “hacky”.</w:t>
+        <w:t xml:space="preserve"> the input field in the Unity implementation just makes the experience feel more natural and less “hacky”</w:t>
+      </w:r>
+      <w:r>
+        <w:rPr>
+          <w:rFonts w:ascii="Verdana" w:hAnsi="Verdana"/>
+          <w:sz w:val="17"/>
+          <w:szCs w:val="17"/>
+        </w:rPr>
+        <w:t xml:space="preserve"> to play</w:t>
+      </w:r>
+      <w:r>
+        <w:rPr>
+          <w:rFonts w:ascii="Verdana" w:hAnsi="Verdana"/>
+          <w:sz w:val="17"/>
+          <w:szCs w:val="17"/>
+        </w:rPr>
+        <w:t>.</w:t>
       </w:r>
       <w:r>
         <w:rPr>
@@ -15275,7 +15836,39 @@
           <w:sz w:val="17"/>
           <w:szCs w:val="17"/>
         </w:rPr>
-        <w:t xml:space="preserve">. The interface of Unreal is equally intuitive and easy to navigate, however arguably slightly more complicated to script within when starting out due to somewhat bizarre names to some Blueprint nodes. The Blueprint system is overall a useful tool and powerful for developers who are just starting out, however in retrospect, using C++ seems like a more appealing option. The UI editor of Unreal does top Unity’s solution with an easy to use drag and drop interface, although the mysterious UI bug that was encountered throws questions about the reliability of some of its functionality. With no GUI, ASGE of course comes last for a 2D UI-driven game. That said, the interface of </w:t>
+        <w:t>. The interface of Unreal is equally intuitive and easy to navigate, however arguably slightly more complicated to script within when starting out due to somewhat bizarre names</w:t>
+      </w:r>
+      <w:r>
+        <w:rPr>
+          <w:rFonts w:ascii="Verdana" w:hAnsi="Verdana"/>
+          <w:sz w:val="17"/>
+          <w:szCs w:val="17"/>
+        </w:rPr>
+        <w:t xml:space="preserve"> of</w:t>
+      </w:r>
+      <w:r>
+        <w:rPr>
+          <w:rFonts w:ascii="Verdana" w:hAnsi="Verdana"/>
+          <w:sz w:val="17"/>
+          <w:szCs w:val="17"/>
+        </w:rPr>
+        <w:t xml:space="preserve"> some Blueprint nodes. The Blueprint system is overall a useful tool and powerful for developers who are just starting out, however in retrospect, using C++ seems like a more appealing option. The UI editor of Unreal does top Unity’s solution with an easy to use drag and drop interface, although the mysterious UI bug that was encountered throws questions about the reliability of some of its functionality. With no UI</w:t>
+      </w:r>
+      <w:r>
+        <w:rPr>
+          <w:rFonts w:ascii="Verdana" w:hAnsi="Verdana"/>
+          <w:sz w:val="17"/>
+          <w:szCs w:val="17"/>
+        </w:rPr>
+        <w:t xml:space="preserve"> editor</w:t>
+      </w:r>
+      <w:r>
+        <w:rPr>
+          <w:rFonts w:ascii="Verdana" w:hAnsi="Verdana"/>
+          <w:sz w:val="17"/>
+          <w:szCs w:val="17"/>
+        </w:rPr>
+        <w:t xml:space="preserve">, ASGE of course comes last for a UI-driven game. That said, the interface of </w:t>
       </w:r>
       <w:proofErr w:type="spellStart"/>
       <w:r>
@@ -15296,6 +15889,22 @@
         </w:rPr>
         <w:t xml:space="preserve"> is very easy to understand and it is not at all cluttered with pointless options that are rarely used. Error hinting can sometimes be </w:t>
       </w:r>
+      <w:r>
+        <w:rPr>
+          <w:rFonts w:ascii="Verdana" w:hAnsi="Verdana"/>
+          <w:sz w:val="17"/>
+          <w:szCs w:val="17"/>
+        </w:rPr>
+        <w:t>erroneous;</w:t>
+      </w:r>
+      <w:r>
+        <w:rPr>
+          <w:rFonts w:ascii="Verdana" w:hAnsi="Verdana"/>
+          <w:sz w:val="17"/>
+          <w:szCs w:val="17"/>
+        </w:rPr>
+        <w:t xml:space="preserve"> </w:t>
+      </w:r>
       <w:proofErr w:type="gramStart"/>
       <w:r>
         <w:rPr>
@@ -15303,7 +15912,7 @@
           <w:sz w:val="17"/>
           <w:szCs w:val="17"/>
         </w:rPr>
-        <w:t>erroneous,</w:t>
+        <w:t>however</w:t>
       </w:r>
       <w:proofErr w:type="gramEnd"/>
       <w:r>
@@ -15312,7 +15921,7 @@
           <w:sz w:val="17"/>
           <w:szCs w:val="17"/>
         </w:rPr>
-        <w:t xml:space="preserve"> however breakpoint debugging is overly useful and helps to find the issues most of the time. Code can be enlarged for readability and smart code navigation allows for easy tweaks and fixes when revisiting a project.</w:t>
+        <w:t xml:space="preserve"> breakpoint debugging is overly useful and helps to find the issues most of the time. Code can be enlarged for readability and smart code navigation allows for easy tweaks and fixes when revisiting a project.</w:t>
       </w:r>
       <w:r>
         <w:rPr>
@@ -15601,31 +16210,23 @@
           <w:sz w:val="17"/>
           <w:szCs w:val="17"/>
         </w:rPr>
-        <w:t xml:space="preserve"> </w:t>
-      </w:r>
-      <w:r>
-        <w:rPr>
-          <w:rFonts w:ascii="Verdana" w:hAnsi="Verdana"/>
-          <w:sz w:val="17"/>
-          <w:szCs w:val="17"/>
-        </w:rPr>
-        <w:t>(Bray, 2016</w:t>
-      </w:r>
-      <w:r>
-        <w:rPr>
-          <w:rFonts w:ascii="Verdana" w:hAnsi="Verdana"/>
-          <w:sz w:val="17"/>
-          <w:szCs w:val="17"/>
-        </w:rPr>
-        <w:t xml:space="preserve"> &amp; 2018</w:t>
-      </w:r>
-      <w:r>
-        <w:rPr>
-          <w:rFonts w:ascii="Verdana" w:hAnsi="Verdana"/>
-          <w:sz w:val="17"/>
-          <w:szCs w:val="17"/>
-        </w:rPr>
-        <w:t>)</w:t>
+        <w:t xml:space="preserve"> (Bray, 2016 &amp; 2018).</w:t>
+      </w:r>
+      <w:r>
+        <w:rPr>
+          <w:rFonts w:ascii="Verdana" w:hAnsi="Verdana"/>
+          <w:sz w:val="17"/>
+          <w:szCs w:val="17"/>
+        </w:rPr>
+        <w:t xml:space="preserve"> A similar live system also applied to lighting and character configurations </w:t>
+      </w:r>
+      <w:r>
+        <w:rPr>
+          <w:rFonts w:ascii="Verdana" w:hAnsi="Verdana"/>
+          <w:sz w:val="17"/>
+          <w:szCs w:val="17"/>
+        </w:rPr>
+        <w:t>(Gratton, 2017)</w:t>
       </w:r>
       <w:r>
         <w:rPr>
@@ -15641,50 +16242,18 @@
           <w:sz w:val="17"/>
           <w:szCs w:val="17"/>
         </w:rPr>
-        <w:t xml:space="preserve"> A similar live system also applied to lighting and character configurations </w:t>
-      </w:r>
-      <w:r>
-        <w:rPr>
-          <w:rFonts w:ascii="Verdana" w:hAnsi="Verdana"/>
-          <w:sz w:val="17"/>
-          <w:szCs w:val="17"/>
-        </w:rPr>
-        <w:t>(Gratton, 2017)</w:t>
-      </w:r>
-      <w:r>
-        <w:rPr>
-          <w:rFonts w:ascii="Verdana" w:hAnsi="Verdana"/>
-          <w:sz w:val="17"/>
-          <w:szCs w:val="17"/>
-        </w:rPr>
-        <w:t>.</w:t>
-      </w:r>
-      <w:r>
-        <w:rPr>
-          <w:rFonts w:ascii="Verdana" w:hAnsi="Verdana"/>
-          <w:sz w:val="17"/>
-          <w:szCs w:val="17"/>
-        </w:rPr>
-        <w:t xml:space="preserve"> Further take-aways from this project are how easily logic systems can be recreated across multiple engines – showing that no matter how different </w:t>
-      </w:r>
-      <w:proofErr w:type="spellStart"/>
-      <w:r>
-        <w:rPr>
-          <w:rFonts w:ascii="Verdana" w:hAnsi="Verdana"/>
-          <w:sz w:val="17"/>
-          <w:szCs w:val="17"/>
-        </w:rPr>
-        <w:t>an</w:t>
-      </w:r>
-      <w:proofErr w:type="spellEnd"/>
-      <w:r>
-        <w:rPr>
-          <w:rFonts w:ascii="Verdana" w:hAnsi="Verdana"/>
-          <w:sz w:val="17"/>
-          <w:szCs w:val="17"/>
-        </w:rPr>
-        <w:t xml:space="preserve"> engine may seem, the real distinction between them are their toolsets.</w:t>
-      </w:r>
+        <w:t xml:space="preserve"> This allowed the team the ability for rapid iterations during development, something that is always useful. </w:t>
+      </w:r>
+      <w:r>
+        <w:rPr>
+          <w:rFonts w:ascii="Verdana" w:hAnsi="Verdana"/>
+          <w:sz w:val="17"/>
+          <w:szCs w:val="17"/>
+        </w:rPr>
+        <w:t>Further take-aways from this project are how easily logic systems can be recreated across multiple engines – showing that no matter how different an engine may seem, the real distinction between them are their toolsets.</w:t>
+      </w:r>
+      <w:bookmarkStart w:id="1" w:name="_GoBack"/>
+      <w:bookmarkEnd w:id="1"/>
     </w:p>
     <w:p>
       <w:pPr>
@@ -15733,8 +16302,6 @@
           <w:sz w:val="36"/>
         </w:rPr>
       </w:pPr>
-      <w:bookmarkStart w:id="1" w:name="_GoBack"/>
-      <w:bookmarkEnd w:id="1"/>
       <w:r>
         <w:rPr>
           <w:rFonts w:ascii="NeueHaasGroteskDisp Pro Md" w:hAnsi="NeueHaasGroteskDisp Pro Md"/>
@@ -15793,25 +16360,7 @@
             <w:sz w:val="17"/>
             <w:szCs w:val="17"/>
           </w:rPr>
-          <w:t>https:/</w:t>
-        </w:r>
-        <w:r>
-          <w:rPr>
-            <w:rStyle w:val="Hyperlink"/>
-            <w:rFonts w:ascii="Verdana" w:hAnsi="Verdana"/>
-            <w:sz w:val="17"/>
-            <w:szCs w:val="17"/>
-          </w:rPr>
-          <w:t>/ww</w:t>
-        </w:r>
-        <w:r>
-          <w:rPr>
-            <w:rStyle w:val="Hyperlink"/>
-            <w:rFonts w:ascii="Verdana" w:hAnsi="Verdana"/>
-            <w:sz w:val="17"/>
-            <w:szCs w:val="17"/>
-          </w:rPr>
-          <w:t>w.theguardian.com/technology/2014/oct/22/interactive-fiction-awards-games</w:t>
+          <w:t>https://www.theguardian.com/technology/2014/oct/22/interactive-fiction-awards-games</w:t>
         </w:r>
       </w:hyperlink>
     </w:p>
@@ -16006,7 +16555,7 @@
         </w:rPr>
         <w:t xml:space="preserve"> (2017) [computer program]. Available from: </w:t>
       </w:r>
-      <w:hyperlink r:id="rId32" w:history="1">
+      <w:hyperlink r:id="rId32" w:anchor="Download" w:history="1">
         <w:r>
           <w:rPr>
             <w:rStyle w:val="Hyperlink"/>
@@ -16066,7 +16615,7 @@
         </w:rPr>
         <w:t xml:space="preserve"> (II Computing). Available from: </w:t>
       </w:r>
-      <w:hyperlink r:id="rId33" w:history="1">
+      <w:hyperlink r:id="rId33" w:anchor="page/n51/mode/2up" w:history="1">
         <w:r>
           <w:rPr>
             <w:rStyle w:val="Hyperlink"/>
@@ -16235,9 +16784,12 @@
           <w:numId w:val="4"/>
         </w:numPr>
         <w:rPr>
-          <w:rFonts w:ascii="Verdana" w:hAnsi="Verdana"/>
-          <w:sz w:val="17"/>
-          <w:szCs w:val="17"/>
+          <w:rStyle w:val="Hyperlink"/>
+          <w:rFonts w:ascii="Verdana" w:hAnsi="Verdana"/>
+          <w:color w:val="auto"/>
+          <w:sz w:val="17"/>
+          <w:szCs w:val="17"/>
+          <w:u w:val="none"/>
         </w:rPr>
       </w:pPr>
       <w:proofErr w:type="spellStart"/>
@@ -16306,6 +16858,57 @@
           <w:sz w:val="17"/>
           <w:szCs w:val="17"/>
         </w:rPr>
+        <w:t xml:space="preserve">Gebhardt, N (2001) </w:t>
+      </w:r>
+      <w:proofErr w:type="spellStart"/>
+      <w:r>
+        <w:rPr>
+          <w:rFonts w:ascii="Verdana" w:hAnsi="Verdana"/>
+          <w:sz w:val="17"/>
+          <w:szCs w:val="17"/>
+        </w:rPr>
+        <w:t>irrKlang</w:t>
+      </w:r>
+      <w:proofErr w:type="spellEnd"/>
+      <w:r>
+        <w:rPr>
+          <w:rFonts w:ascii="Verdana" w:hAnsi="Verdana"/>
+          <w:sz w:val="17"/>
+          <w:szCs w:val="17"/>
+        </w:rPr>
+        <w:t xml:space="preserve"> (2017) [computer program]. Available from: </w:t>
+      </w:r>
+      <w:hyperlink r:id="rId37" w:history="1">
+        <w:r>
+          <w:rPr>
+            <w:rStyle w:val="Hyperlink"/>
+            <w:rFonts w:ascii="Verdana" w:hAnsi="Verdana"/>
+            <w:sz w:val="17"/>
+            <w:szCs w:val="17"/>
+          </w:rPr>
+          <w:t>https://www.ambiera.com/irrklang/downloads.html</w:t>
+        </w:r>
+      </w:hyperlink>
+    </w:p>
+    <w:p>
+      <w:pPr>
+        <w:pStyle w:val="ListParagraph"/>
+        <w:numPr>
+          <w:ilvl w:val="0"/>
+          <w:numId w:val="4"/>
+        </w:numPr>
+        <w:rPr>
+          <w:rFonts w:ascii="Verdana" w:hAnsi="Verdana"/>
+          <w:sz w:val="17"/>
+          <w:szCs w:val="17"/>
+        </w:rPr>
+      </w:pPr>
+      <w:r>
+        <w:rPr>
+          <w:rFonts w:ascii="Verdana" w:hAnsi="Verdana"/>
+          <w:sz w:val="17"/>
+          <w:szCs w:val="17"/>
+        </w:rPr>
         <w:t xml:space="preserve">Gratton, C (2017) </w:t>
       </w:r>
       <w:r>
@@ -16325,7 +16928,7 @@
         </w:rPr>
         <w:t xml:space="preserve">[presentation at Digital Dragons 2017]. Available from: </w:t>
       </w:r>
-      <w:hyperlink r:id="rId37" w:history="1">
+      <w:hyperlink r:id="rId38" w:history="1">
         <w:r>
           <w:rPr>
             <w:rStyle w:val="Hyperlink"/>
@@ -16358,7 +16961,7 @@
         </w:rPr>
         <w:t xml:space="preserve">Ho, D (2003) Notepad++ (2018) [computer program]. Available from: </w:t>
       </w:r>
-      <w:hyperlink r:id="rId38" w:history="1">
+      <w:hyperlink r:id="rId39" w:history="1">
         <w:r>
           <w:rPr>
             <w:rStyle w:val="Hyperlink"/>
@@ -16431,7 +17034,7 @@
         </w:rPr>
         <w:t xml:space="preserve">Image Libraries (2018) OpenGL Wiki [online]. 25 October. Available from: </w:t>
       </w:r>
-      <w:hyperlink r:id="rId39" w:history="1">
+      <w:hyperlink r:id="rId40" w:history="1">
         <w:r>
           <w:rPr>
             <w:rStyle w:val="Hyperlink"/>
@@ -16506,7 +17109,7 @@
         </w:rPr>
         <w:t xml:space="preserve"> (2018) [computer program]. Available from: </w:t>
       </w:r>
-      <w:hyperlink r:id="rId40" w:history="1">
+      <w:hyperlink r:id="rId41" w:history="1">
         <w:r>
           <w:rPr>
             <w:rStyle w:val="Hyperlink"/>
@@ -16567,7 +17170,7 @@
         </w:rPr>
         <w:t xml:space="preserve"> (2009) [computer program]. Available from: </w:t>
       </w:r>
-      <w:hyperlink r:id="rId41" w:history="1">
+      <w:hyperlink r:id="rId42" w:history="1">
         <w:r>
           <w:rPr>
             <w:rStyle w:val="Hyperlink"/>
@@ -16575,16 +17178,7 @@
             <w:sz w:val="17"/>
             <w:szCs w:val="17"/>
           </w:rPr>
-          <w:t>http://rapi</w:t>
-        </w:r>
-        <w:r>
-          <w:rPr>
-            <w:rStyle w:val="Hyperlink"/>
-            <w:rFonts w:ascii="Verdana" w:hAnsi="Verdana"/>
-            <w:sz w:val="17"/>
-            <w:szCs w:val="17"/>
-          </w:rPr>
-          <w:t>dxml.sourceforge.net/</w:t>
+          <w:t>http://rapidxml.sourceforge.net/</w:t>
         </w:r>
       </w:hyperlink>
     </w:p>
@@ -16619,7 +17213,7 @@
         </w:rPr>
         <w:t xml:space="preserve">, D (2008) Brainiac Designer (2009) [computer program]. Available from: </w:t>
       </w:r>
-      <w:hyperlink r:id="rId42" w:history="1">
+      <w:hyperlink r:id="rId43" w:history="1">
         <w:r>
           <w:rPr>
             <w:rStyle w:val="Hyperlink"/>
@@ -16660,7 +17254,7 @@
         </w:rPr>
         <w:t xml:space="preserve">Lohmann, N (2014) JSON for Modern C++ (2018) [computer program]. Available from: </w:t>
       </w:r>
-      <w:hyperlink r:id="rId43" w:history="1">
+      <w:hyperlink r:id="rId44" w:history="1">
         <w:r>
           <w:rPr>
             <w:rStyle w:val="Hyperlink"/>
@@ -16731,7 +17325,7 @@
         </w:rPr>
         <w:t xml:space="preserve">. Available from: </w:t>
       </w:r>
-      <w:hyperlink r:id="rId44" w:history="1">
+      <w:hyperlink r:id="rId45" w:history="1">
         <w:r>
           <w:rPr>
             <w:rStyle w:val="Hyperlink"/>
@@ -16792,7 +17386,7 @@
         </w:rPr>
         <w:t xml:space="preserve">. Available from: </w:t>
       </w:r>
-      <w:hyperlink r:id="rId45" w:history="1">
+      <w:hyperlink r:id="rId46" w:history="1">
         <w:r>
           <w:rPr>
             <w:rStyle w:val="Hyperlink"/>
@@ -16852,7 +17446,7 @@
         </w:rPr>
         <w:t xml:space="preserve">January. Available from: </w:t>
       </w:r>
-      <w:hyperlink r:id="rId46" w:history="1">
+      <w:hyperlink r:id="rId47" w:history="1">
         <w:r>
           <w:rPr>
             <w:rStyle w:val="Hyperlink"/>
@@ -16930,7 +17524,7 @@
         </w:rPr>
         <w:t xml:space="preserve">). Available from: </w:t>
       </w:r>
-      <w:hyperlink r:id="rId47" w:history="1">
+      <w:hyperlink r:id="rId48" w:history="1">
         <w:r>
           <w:rPr>
             <w:rStyle w:val="Hyperlink"/>
@@ -16950,9 +17544,12 @@
           <w:numId w:val="4"/>
         </w:numPr>
         <w:rPr>
-          <w:rFonts w:ascii="Verdana" w:hAnsi="Verdana"/>
-          <w:sz w:val="17"/>
-          <w:szCs w:val="17"/>
+          <w:rStyle w:val="Hyperlink"/>
+          <w:rFonts w:ascii="Verdana" w:hAnsi="Verdana"/>
+          <w:color w:val="auto"/>
+          <w:sz w:val="17"/>
+          <w:szCs w:val="17"/>
+          <w:u w:val="none"/>
         </w:rPr>
       </w:pPr>
       <w:r>
@@ -16991,7 +17588,7 @@
         </w:rPr>
         <w:t xml:space="preserve"> [documentation]. Available from: </w:t>
       </w:r>
-      <w:hyperlink r:id="rId48" w:history="1">
+      <w:hyperlink r:id="rId49" w:history="1">
         <w:r>
           <w:rPr>
             <w:rStyle w:val="Hyperlink"/>
@@ -17022,6 +17619,39 @@
           <w:sz w:val="17"/>
           <w:szCs w:val="17"/>
         </w:rPr>
+        <w:t xml:space="preserve">Microsoft (1997) Visual Studio (2018) [computer program]. Available from: </w:t>
+      </w:r>
+      <w:hyperlink r:id="rId50" w:history="1">
+        <w:r>
+          <w:rPr>
+            <w:rStyle w:val="Hyperlink"/>
+            <w:rFonts w:ascii="Verdana" w:hAnsi="Verdana"/>
+            <w:sz w:val="17"/>
+            <w:szCs w:val="17"/>
+          </w:rPr>
+          <w:t>https://docs.microsoft.com/en-us/visualstudio/releasenotes/vs2017-relnotes</w:t>
+        </w:r>
+      </w:hyperlink>
+    </w:p>
+    <w:p>
+      <w:pPr>
+        <w:pStyle w:val="ListParagraph"/>
+        <w:numPr>
+          <w:ilvl w:val="0"/>
+          <w:numId w:val="4"/>
+        </w:numPr>
+        <w:rPr>
+          <w:rFonts w:ascii="Verdana" w:hAnsi="Verdana"/>
+          <w:sz w:val="17"/>
+          <w:szCs w:val="17"/>
+        </w:rPr>
+      </w:pPr>
+      <w:r>
+        <w:rPr>
+          <w:rFonts w:ascii="Verdana" w:hAnsi="Verdana"/>
+          <w:sz w:val="17"/>
+          <w:szCs w:val="17"/>
+        </w:rPr>
         <w:t xml:space="preserve">Moriarty, Brian J. (2014) </w:t>
       </w:r>
       <w:r>
@@ -17041,7 +17671,7 @@
         </w:rPr>
         <w:t xml:space="preserve"> [online]. Worcester Polytechnic Institute. Available from: </w:t>
       </w:r>
-      <w:hyperlink r:id="rId49" w:history="1">
+      <w:hyperlink r:id="rId51" w:history="1">
         <w:r>
           <w:rPr>
             <w:rStyle w:val="Hyperlink"/>
@@ -17091,7 +17721,7 @@
         </w:rPr>
         <w:t xml:space="preserve">. Available from: </w:t>
       </w:r>
-      <w:hyperlink r:id="rId50" w:history="1">
+      <w:hyperlink r:id="rId52" w:history="1">
         <w:r>
           <w:rPr>
             <w:rStyle w:val="Hyperlink"/>
@@ -17159,7 +17789,7 @@
         </w:rPr>
         <w:t xml:space="preserve">. Montana State University. Available from: </w:t>
       </w:r>
-      <w:hyperlink r:id="rId51" w:history="1">
+      <w:hyperlink r:id="rId53" w:history="1">
         <w:r>
           <w:rPr>
             <w:rStyle w:val="Hyperlink"/>
@@ -17209,7 +17839,7 @@
         </w:rPr>
         <w:t xml:space="preserve"> [presentation at GDC 2012]. Available from: </w:t>
       </w:r>
-      <w:hyperlink r:id="rId52" w:history="1">
+      <w:hyperlink r:id="rId54" w:history="1">
         <w:r>
           <w:rPr>
             <w:rStyle w:val="Hyperlink"/>
@@ -17270,7 +17900,7 @@
         </w:rPr>
         <w:t xml:space="preserve"> (2017) [computer program]. Available from: </w:t>
       </w:r>
-      <w:hyperlink r:id="rId53" w:history="1">
+      <w:hyperlink r:id="rId55" w:history="1">
         <w:r>
           <w:rPr>
             <w:rStyle w:val="Hyperlink"/>
@@ -17365,7 +17995,7 @@
         </w:rPr>
         <w:t xml:space="preserve">). Available from: </w:t>
       </w:r>
-      <w:hyperlink r:id="rId54" w:history="1">
+      <w:hyperlink r:id="rId56" w:history="1">
         <w:r>
           <w:rPr>
             <w:rStyle w:val="Hyperlink"/>
@@ -17373,16 +18003,7 @@
             <w:sz w:val="17"/>
             <w:szCs w:val="17"/>
           </w:rPr>
-          <w:t>https://kil</w:t>
-        </w:r>
-        <w:r>
-          <w:rPr>
-            <w:rStyle w:val="Hyperlink"/>
-            <w:rFonts w:ascii="Verdana" w:hAnsi="Verdana"/>
-            <w:sz w:val="17"/>
-            <w:szCs w:val="17"/>
-          </w:rPr>
-          <w:t>lscreen.com/articles/rediscovered-mainframe-game-from-1974-might-first-text-adventure/</w:t>
+          <w:t>https://killscreen.com/articles/rediscovered-mainframe-game-from-1974-might-first-text-adventure/</w:t>
         </w:r>
       </w:hyperlink>
     </w:p>
@@ -17424,7 +18045,7 @@
         </w:rPr>
         <w:t xml:space="preserve">(The Verge). Available from: </w:t>
       </w:r>
-      <w:hyperlink r:id="rId55" w:history="1">
+      <w:hyperlink r:id="rId57" w:history="1">
         <w:r>
           <w:rPr>
             <w:rStyle w:val="Hyperlink"/>
@@ -17484,7 +18105,7 @@
         </w:rPr>
         <w:t xml:space="preserve">(TechCrunch). Available from: </w:t>
       </w:r>
-      <w:hyperlink r:id="rId56" w:history="1">
+      <w:hyperlink r:id="rId58" w:history="1">
         <w:r>
           <w:rPr>
             <w:rStyle w:val="Hyperlink"/>
@@ -17492,16 +18113,7 @@
             <w:sz w:val="17"/>
             <w:szCs w:val="17"/>
           </w:rPr>
-          <w:t>https://tec</w:t>
-        </w:r>
-        <w:r>
-          <w:rPr>
-            <w:rStyle w:val="Hyperlink"/>
-            <w:rFonts w:ascii="Verdana" w:hAnsi="Verdana"/>
-            <w:sz w:val="17"/>
-            <w:szCs w:val="17"/>
-          </w:rPr>
-          <w:t>hcrunch.com/2017/03/14/interactive-fiction-and-the-origins-of-the-conversational-interface/</w:t>
+          <w:t>https://techcrunch.com/2017/03/14/interactive-fiction-and-the-origins-of-the-conversational-interface/</w:t>
         </w:r>
       </w:hyperlink>
     </w:p>
@@ -18453,6 +19065,7 @@
   <w:style w:type="character" w:default="1" w:styleId="DefaultParagraphFont">
     <w:name w:val="Default Paragraph Font"/>
     <w:uiPriority w:val="1"/>
+    <w:semiHidden/>
     <w:unhideWhenUsed/>
   </w:style>
   <w:style w:type="table" w:default="1" w:styleId="TableNormal">
@@ -19005,7 +19618,7 @@
 </file>
 
 <file path=customXml/itemProps1.xml><?xml version="1.0" encoding="utf-8"?>
-<ds:datastoreItem xmlns:ds="http://schemas.openxmlformats.org/officeDocument/2006/customXml" ds:itemID="{596082EA-0E19-448E-8DF4-B6BE5D168C87}">
+<ds:datastoreItem xmlns:ds="http://schemas.openxmlformats.org/officeDocument/2006/customXml" ds:itemID="{AF2F04E0-3D35-45B2-9F3F-408B9CA5CFD7}">
   <ds:schemaRefs>
     <ds:schemaRef ds:uri="http://schemas.openxmlformats.org/officeDocument/2006/bibliography"/>
   </ds:schemaRefs>

</xml_diff>